<commit_message>
Development 11:44 28th April 2017
</commit_message>
<xml_diff>
--- a/Documentation/Richard Jones A Level Computer Science Project April 2017.docx
+++ b/Documentation/Richard Jones A Level Computer Science Project April 2017.docx
@@ -559,7 +559,7 @@
           <w:r>
             <w:fldChar w:fldCharType="separate"/>
           </w:r>
-          <w:hyperlink w:anchor="_Toc480872859" w:history="1">
+          <w:hyperlink w:anchor="_Toc481139468" w:history="1">
             <w:r>
               <w:rPr>
                 <w:rStyle w:val="Hyperlink"/>
@@ -599,7 +599,7 @@
               <w:rPr>
                 <w:webHidden/>
               </w:rPr>
-              <w:instrText xml:space="preserve"> PAGEREF _Toc480872859 \h </w:instrText>
+              <w:instrText xml:space="preserve"> PAGEREF _Toc481139468 \h </w:instrText>
             </w:r>
             <w:r>
               <w:rPr>
@@ -636,7 +636,7 @@
               <w:lang w:eastAsia="en-GB"/>
             </w:rPr>
           </w:pPr>
-          <w:hyperlink w:anchor="_Toc480872860" w:history="1">
+          <w:hyperlink w:anchor="_Toc481139469" w:history="1">
             <w:r>
               <w:rPr>
                 <w:rStyle w:val="Hyperlink"/>
@@ -674,7 +674,7 @@
               <w:rPr>
                 <w:webHidden/>
               </w:rPr>
-              <w:instrText xml:space="preserve"> PAGEREF _Toc480872860 \h </w:instrText>
+              <w:instrText xml:space="preserve"> PAGEREF _Toc481139469 \h </w:instrText>
             </w:r>
             <w:r>
               <w:rPr>
@@ -716,7 +716,7 @@
               <w:lang w:eastAsia="en-GB"/>
             </w:rPr>
           </w:pPr>
-          <w:hyperlink w:anchor="_Toc480872861" w:history="1">
+          <w:hyperlink w:anchor="_Toc481139470" w:history="1">
             <w:r>
               <w:rPr>
                 <w:rStyle w:val="Hyperlink"/>
@@ -760,7 +760,7 @@
                 <w:noProof/>
                 <w:webHidden/>
               </w:rPr>
-              <w:instrText xml:space="preserve"> PAGEREF _Toc480872861 \h </w:instrText>
+              <w:instrText xml:space="preserve"> PAGEREF _Toc481139470 \h </w:instrText>
             </w:r>
             <w:r>
               <w:rPr>
@@ -806,7 +806,7 @@
               <w:lang w:eastAsia="en-GB"/>
             </w:rPr>
           </w:pPr>
-          <w:hyperlink w:anchor="_Toc480872862" w:history="1">
+          <w:hyperlink w:anchor="_Toc481139471" w:history="1">
             <w:r>
               <w:rPr>
                 <w:rStyle w:val="Hyperlink"/>
@@ -850,7 +850,7 @@
                 <w:noProof/>
                 <w:webHidden/>
               </w:rPr>
-              <w:instrText xml:space="preserve"> PAGEREF _Toc480872862 \h </w:instrText>
+              <w:instrText xml:space="preserve"> PAGEREF _Toc481139471 \h </w:instrText>
             </w:r>
             <w:r>
               <w:rPr>
@@ -891,7 +891,7 @@
               <w:lang w:eastAsia="en-GB"/>
             </w:rPr>
           </w:pPr>
-          <w:hyperlink w:anchor="_Toc480872863" w:history="1">
+          <w:hyperlink w:anchor="_Toc481139472" w:history="1">
             <w:r>
               <w:rPr>
                 <w:rStyle w:val="Hyperlink"/>
@@ -929,7 +929,7 @@
               <w:rPr>
                 <w:webHidden/>
               </w:rPr>
-              <w:instrText xml:space="preserve"> PAGEREF _Toc480872863 \h </w:instrText>
+              <w:instrText xml:space="preserve"> PAGEREF _Toc481139472 \h </w:instrText>
             </w:r>
             <w:r>
               <w:rPr>
@@ -946,7 +946,7 @@
               <w:rPr>
                 <w:webHidden/>
               </w:rPr>
-              <w:t>4</w:t>
+              <w:t>5</w:t>
             </w:r>
             <w:r>
               <w:rPr>
@@ -971,7 +971,7 @@
               <w:lang w:eastAsia="en-GB"/>
             </w:rPr>
           </w:pPr>
-          <w:hyperlink w:anchor="_Toc480872864" w:history="1">
+          <w:hyperlink w:anchor="_Toc481139473" w:history="1">
             <w:r>
               <w:rPr>
                 <w:rStyle w:val="Hyperlink"/>
@@ -1015,7 +1015,7 @@
                 <w:noProof/>
                 <w:webHidden/>
               </w:rPr>
-              <w:instrText xml:space="preserve"> PAGEREF _Toc480872864 \h </w:instrText>
+              <w:instrText xml:space="preserve"> PAGEREF _Toc481139473 \h </w:instrText>
             </w:r>
             <w:r>
               <w:rPr>
@@ -1035,7 +1035,7 @@
                 <w:noProof/>
                 <w:webHidden/>
               </w:rPr>
-              <w:t>4</w:t>
+              <w:t>5</w:t>
             </w:r>
             <w:r>
               <w:rPr>
@@ -1061,7 +1061,7 @@
               <w:lang w:eastAsia="en-GB"/>
             </w:rPr>
           </w:pPr>
-          <w:hyperlink w:anchor="_Toc480872865" w:history="1">
+          <w:hyperlink w:anchor="_Toc481139474" w:history="1">
             <w:r>
               <w:rPr>
                 <w:rStyle w:val="Hyperlink"/>
@@ -1105,7 +1105,7 @@
                 <w:noProof/>
                 <w:webHidden/>
               </w:rPr>
-              <w:instrText xml:space="preserve"> PAGEREF _Toc480872865 \h </w:instrText>
+              <w:instrText xml:space="preserve"> PAGEREF _Toc481139474 \h </w:instrText>
             </w:r>
             <w:r>
               <w:rPr>
@@ -1125,7 +1125,7 @@
                 <w:noProof/>
                 <w:webHidden/>
               </w:rPr>
-              <w:t>4</w:t>
+              <w:t>5</w:t>
             </w:r>
             <w:r>
               <w:rPr>
@@ -1151,7 +1151,7 @@
               <w:lang w:eastAsia="en-GB"/>
             </w:rPr>
           </w:pPr>
-          <w:hyperlink w:anchor="_Toc480872866" w:history="1">
+          <w:hyperlink w:anchor="_Toc481139475" w:history="1">
             <w:r>
               <w:rPr>
                 <w:rStyle w:val="Hyperlink"/>
@@ -1195,7 +1195,7 @@
                 <w:noProof/>
                 <w:webHidden/>
               </w:rPr>
-              <w:instrText xml:space="preserve"> PAGEREF _Toc480872866 \h </w:instrText>
+              <w:instrText xml:space="preserve"> PAGEREF _Toc481139475 \h </w:instrText>
             </w:r>
             <w:r>
               <w:rPr>
@@ -1215,7 +1215,7 @@
                 <w:noProof/>
                 <w:webHidden/>
               </w:rPr>
-              <w:t>5</w:t>
+              <w:t>6</w:t>
             </w:r>
             <w:r>
               <w:rPr>
@@ -1241,7 +1241,7 @@
               <w:lang w:eastAsia="en-GB"/>
             </w:rPr>
           </w:pPr>
-          <w:hyperlink w:anchor="_Toc480872867" w:history="1">
+          <w:hyperlink w:anchor="_Toc481139476" w:history="1">
             <w:r>
               <w:rPr>
                 <w:rStyle w:val="Hyperlink"/>
@@ -1285,7 +1285,7 @@
                 <w:noProof/>
                 <w:webHidden/>
               </w:rPr>
-              <w:instrText xml:space="preserve"> PAGEREF _Toc480872867 \h </w:instrText>
+              <w:instrText xml:space="preserve"> PAGEREF _Toc481139476 \h </w:instrText>
             </w:r>
             <w:r>
               <w:rPr>
@@ -1305,7 +1305,7 @@
                 <w:noProof/>
                 <w:webHidden/>
               </w:rPr>
-              <w:t>5</w:t>
+              <w:t>6</w:t>
             </w:r>
             <w:r>
               <w:rPr>
@@ -1331,7 +1331,7 @@
               <w:lang w:eastAsia="en-GB"/>
             </w:rPr>
           </w:pPr>
-          <w:hyperlink w:anchor="_Toc480872868" w:history="1">
+          <w:hyperlink w:anchor="_Toc481139477" w:history="1">
             <w:r>
               <w:rPr>
                 <w:rStyle w:val="Hyperlink"/>
@@ -1375,7 +1375,7 @@
                 <w:noProof/>
                 <w:webHidden/>
               </w:rPr>
-              <w:instrText xml:space="preserve"> PAGEREF _Toc480872868 \h </w:instrText>
+              <w:instrText xml:space="preserve"> PAGEREF _Toc481139477 \h </w:instrText>
             </w:r>
             <w:r>
               <w:rPr>
@@ -1395,7 +1395,7 @@
                 <w:noProof/>
                 <w:webHidden/>
               </w:rPr>
-              <w:t>7</w:t>
+              <w:t>8</w:t>
             </w:r>
             <w:r>
               <w:rPr>
@@ -1421,7 +1421,7 @@
               <w:lang w:eastAsia="en-GB"/>
             </w:rPr>
           </w:pPr>
-          <w:hyperlink w:anchor="_Toc480872869" w:history="1">
+          <w:hyperlink w:anchor="_Toc481139478" w:history="1">
             <w:r>
               <w:rPr>
                 <w:rStyle w:val="Hyperlink"/>
@@ -1465,7 +1465,7 @@
                 <w:noProof/>
                 <w:webHidden/>
               </w:rPr>
-              <w:instrText xml:space="preserve"> PAGEREF _Toc480872869 \h </w:instrText>
+              <w:instrText xml:space="preserve"> PAGEREF _Toc481139478 \h </w:instrText>
             </w:r>
             <w:r>
               <w:rPr>
@@ -1485,7 +1485,7 @@
                 <w:noProof/>
                 <w:webHidden/>
               </w:rPr>
-              <w:t>8</w:t>
+              <w:t>10</w:t>
             </w:r>
             <w:r>
               <w:rPr>
@@ -1511,7 +1511,7 @@
               <w:lang w:eastAsia="en-GB"/>
             </w:rPr>
           </w:pPr>
-          <w:hyperlink w:anchor="_Toc480872870" w:history="1">
+          <w:hyperlink w:anchor="_Toc481139479" w:history="1">
             <w:r>
               <w:rPr>
                 <w:rStyle w:val="Hyperlink"/>
@@ -1555,7 +1555,7 @@
                 <w:noProof/>
                 <w:webHidden/>
               </w:rPr>
-              <w:instrText xml:space="preserve"> PAGEREF _Toc480872870 \h </w:instrText>
+              <w:instrText xml:space="preserve"> PAGEREF _Toc481139479 \h </w:instrText>
             </w:r>
             <w:r>
               <w:rPr>
@@ -1575,7 +1575,7 @@
                 <w:noProof/>
                 <w:webHidden/>
               </w:rPr>
-              <w:t>8</w:t>
+              <w:t>10</w:t>
             </w:r>
             <w:r>
               <w:rPr>
@@ -1601,7 +1601,7 @@
               <w:lang w:eastAsia="en-GB"/>
             </w:rPr>
           </w:pPr>
-          <w:hyperlink w:anchor="_Toc480872871" w:history="1">
+          <w:hyperlink w:anchor="_Toc481139480" w:history="1">
             <w:r>
               <w:rPr>
                 <w:rStyle w:val="Hyperlink"/>
@@ -1645,7 +1645,7 @@
                 <w:noProof/>
                 <w:webHidden/>
               </w:rPr>
-              <w:instrText xml:space="preserve"> PAGEREF _Toc480872871 \h </w:instrText>
+              <w:instrText xml:space="preserve"> PAGEREF _Toc481139480 \h </w:instrText>
             </w:r>
             <w:r>
               <w:rPr>
@@ -1665,7 +1665,7 @@
                 <w:noProof/>
                 <w:webHidden/>
               </w:rPr>
-              <w:t>8</w:t>
+              <w:t>11</w:t>
             </w:r>
             <w:r>
               <w:rPr>
@@ -1688,7 +1688,7 @@
               <w:lang w:eastAsia="en-GB"/>
             </w:rPr>
           </w:pPr>
-          <w:hyperlink w:anchor="_Toc480872872" w:history="1">
+          <w:hyperlink w:anchor="_Toc481139481" w:history="1">
             <w:r>
               <w:rPr>
                 <w:rStyle w:val="Hyperlink"/>
@@ -1728,7 +1728,7 @@
               <w:rPr>
                 <w:webHidden/>
               </w:rPr>
-              <w:instrText xml:space="preserve"> PAGEREF _Toc480872872 \h </w:instrText>
+              <w:instrText xml:space="preserve"> PAGEREF _Toc481139481 \h </w:instrText>
             </w:r>
             <w:r>
               <w:rPr>
@@ -1745,7 +1745,7 @@
               <w:rPr>
                 <w:webHidden/>
               </w:rPr>
-              <w:t>9</w:t>
+              <w:t>12</w:t>
             </w:r>
             <w:r>
               <w:rPr>
@@ -1765,7 +1765,7 @@
               <w:lang w:eastAsia="en-GB"/>
             </w:rPr>
           </w:pPr>
-          <w:hyperlink w:anchor="_Toc480872873" w:history="1">
+          <w:hyperlink w:anchor="_Toc481139482" w:history="1">
             <w:r>
               <w:rPr>
                 <w:rStyle w:val="Hyperlink"/>
@@ -1803,7 +1803,7 @@
               <w:rPr>
                 <w:webHidden/>
               </w:rPr>
-              <w:instrText xml:space="preserve"> PAGEREF _Toc480872873 \h </w:instrText>
+              <w:instrText xml:space="preserve"> PAGEREF _Toc481139482 \h </w:instrText>
             </w:r>
             <w:r>
               <w:rPr>
@@ -1820,7 +1820,7 @@
               <w:rPr>
                 <w:webHidden/>
               </w:rPr>
-              <w:t>9</w:t>
+              <w:t>12</w:t>
             </w:r>
             <w:r>
               <w:rPr>
@@ -1845,7 +1845,7 @@
               <w:lang w:eastAsia="en-GB"/>
             </w:rPr>
           </w:pPr>
-          <w:hyperlink w:anchor="_Toc480872874" w:history="1">
+          <w:hyperlink w:anchor="_Toc481139483" w:history="1">
             <w:r>
               <w:rPr>
                 <w:rStyle w:val="Hyperlink"/>
@@ -1889,7 +1889,7 @@
                 <w:noProof/>
                 <w:webHidden/>
               </w:rPr>
-              <w:instrText xml:space="preserve"> PAGEREF _Toc480872874 \h </w:instrText>
+              <w:instrText xml:space="preserve"> PAGEREF _Toc481139483 \h </w:instrText>
             </w:r>
             <w:r>
               <w:rPr>
@@ -1909,7 +1909,7 @@
                 <w:noProof/>
                 <w:webHidden/>
               </w:rPr>
-              <w:t>9</w:t>
+              <w:t>12</w:t>
             </w:r>
             <w:r>
               <w:rPr>
@@ -1935,7 +1935,7 @@
               <w:lang w:eastAsia="en-GB"/>
             </w:rPr>
           </w:pPr>
-          <w:hyperlink w:anchor="_Toc480872875" w:history="1">
+          <w:hyperlink w:anchor="_Toc481139484" w:history="1">
             <w:r>
               <w:rPr>
                 <w:rStyle w:val="Hyperlink"/>
@@ -1979,7 +1979,7 @@
                 <w:noProof/>
                 <w:webHidden/>
               </w:rPr>
-              <w:instrText xml:space="preserve"> PAGEREF _Toc480872875 \h </w:instrText>
+              <w:instrText xml:space="preserve"> PAGEREF _Toc481139484 \h </w:instrText>
             </w:r>
             <w:r>
               <w:rPr>
@@ -1999,7 +1999,7 @@
                 <w:noProof/>
                 <w:webHidden/>
               </w:rPr>
-              <w:t>9</w:t>
+              <w:t>12</w:t>
             </w:r>
             <w:r>
               <w:rPr>
@@ -2020,7 +2020,7 @@
               <w:lang w:eastAsia="en-GB"/>
             </w:rPr>
           </w:pPr>
-          <w:hyperlink w:anchor="_Toc480872876" w:history="1">
+          <w:hyperlink w:anchor="_Toc481139485" w:history="1">
             <w:r>
               <w:rPr>
                 <w:rStyle w:val="Hyperlink"/>
@@ -2058,7 +2058,7 @@
               <w:rPr>
                 <w:webHidden/>
               </w:rPr>
-              <w:instrText xml:space="preserve"> PAGEREF _Toc480872876 \h </w:instrText>
+              <w:instrText xml:space="preserve"> PAGEREF _Toc481139485 \h </w:instrText>
             </w:r>
             <w:r>
               <w:rPr>
@@ -2075,7 +2075,7 @@
               <w:rPr>
                 <w:webHidden/>
               </w:rPr>
-              <w:t>9</w:t>
+              <w:t>12</w:t>
             </w:r>
             <w:r>
               <w:rPr>
@@ -2100,7 +2100,7 @@
               <w:lang w:eastAsia="en-GB"/>
             </w:rPr>
           </w:pPr>
-          <w:hyperlink w:anchor="_Toc480872877" w:history="1">
+          <w:hyperlink w:anchor="_Toc481139486" w:history="1">
             <w:r>
               <w:rPr>
                 <w:rStyle w:val="Hyperlink"/>
@@ -2144,7 +2144,7 @@
                 <w:noProof/>
                 <w:webHidden/>
               </w:rPr>
-              <w:instrText xml:space="preserve"> PAGEREF _Toc480872877 \h </w:instrText>
+              <w:instrText xml:space="preserve"> PAGEREF _Toc481139486 \h </w:instrText>
             </w:r>
             <w:r>
               <w:rPr>
@@ -2164,7 +2164,7 @@
                 <w:noProof/>
                 <w:webHidden/>
               </w:rPr>
-              <w:t>9</w:t>
+              <w:t>12</w:t>
             </w:r>
             <w:r>
               <w:rPr>
@@ -2190,7 +2190,7 @@
               <w:lang w:eastAsia="en-GB"/>
             </w:rPr>
           </w:pPr>
-          <w:hyperlink w:anchor="_Toc480872878" w:history="1">
+          <w:hyperlink w:anchor="_Toc481139487" w:history="1">
             <w:r>
               <w:rPr>
                 <w:rStyle w:val="Hyperlink"/>
@@ -2234,7 +2234,7 @@
                 <w:noProof/>
                 <w:webHidden/>
               </w:rPr>
-              <w:instrText xml:space="preserve"> PAGEREF _Toc480872878 \h </w:instrText>
+              <w:instrText xml:space="preserve"> PAGEREF _Toc481139487 \h </w:instrText>
             </w:r>
             <w:r>
               <w:rPr>
@@ -2254,7 +2254,7 @@
                 <w:noProof/>
                 <w:webHidden/>
               </w:rPr>
-              <w:t>16</w:t>
+              <w:t>19</w:t>
             </w:r>
             <w:r>
               <w:rPr>
@@ -2280,7 +2280,7 @@
               <w:lang w:eastAsia="en-GB"/>
             </w:rPr>
           </w:pPr>
-          <w:hyperlink w:anchor="_Toc480872879" w:history="1">
+          <w:hyperlink w:anchor="_Toc481139488" w:history="1">
             <w:r>
               <w:rPr>
                 <w:rStyle w:val="Hyperlink"/>
@@ -2324,7 +2324,7 @@
                 <w:noProof/>
                 <w:webHidden/>
               </w:rPr>
-              <w:instrText xml:space="preserve"> PAGEREF _Toc480872879 \h </w:instrText>
+              <w:instrText xml:space="preserve"> PAGEREF _Toc481139488 \h </w:instrText>
             </w:r>
             <w:r>
               <w:rPr>
@@ -2344,7 +2344,7 @@
                 <w:noProof/>
                 <w:webHidden/>
               </w:rPr>
-              <w:t>17</w:t>
+              <w:t>20</w:t>
             </w:r>
             <w:r>
               <w:rPr>
@@ -2370,7 +2370,7 @@
               <w:lang w:eastAsia="en-GB"/>
             </w:rPr>
           </w:pPr>
-          <w:hyperlink w:anchor="_Toc480872880" w:history="1">
+          <w:hyperlink w:anchor="_Toc481139489" w:history="1">
             <w:r>
               <w:rPr>
                 <w:rStyle w:val="Hyperlink"/>
@@ -2414,7 +2414,7 @@
                 <w:noProof/>
                 <w:webHidden/>
               </w:rPr>
-              <w:instrText xml:space="preserve"> PAGEREF _Toc480872880 \h </w:instrText>
+              <w:instrText xml:space="preserve"> PAGEREF _Toc481139489 \h </w:instrText>
             </w:r>
             <w:r>
               <w:rPr>
@@ -2434,7 +2434,7 @@
                 <w:noProof/>
                 <w:webHidden/>
               </w:rPr>
-              <w:t>17</w:t>
+              <w:t>20</w:t>
             </w:r>
             <w:r>
               <w:rPr>
@@ -2455,7 +2455,7 @@
               <w:lang w:eastAsia="en-GB"/>
             </w:rPr>
           </w:pPr>
-          <w:hyperlink w:anchor="_Toc480872881" w:history="1">
+          <w:hyperlink w:anchor="_Toc481139490" w:history="1">
             <w:r>
               <w:rPr>
                 <w:rStyle w:val="Hyperlink"/>
@@ -2493,7 +2493,7 @@
               <w:rPr>
                 <w:webHidden/>
               </w:rPr>
-              <w:instrText xml:space="preserve"> PAGEREF _Toc480872881 \h </w:instrText>
+              <w:instrText xml:space="preserve"> PAGEREF _Toc481139490 \h </w:instrText>
             </w:r>
             <w:r>
               <w:rPr>
@@ -2510,7 +2510,7 @@
               <w:rPr>
                 <w:webHidden/>
               </w:rPr>
-              <w:t>17</w:t>
+              <w:t>20</w:t>
             </w:r>
             <w:r>
               <w:rPr>
@@ -2535,7 +2535,7 @@
               <w:lang w:eastAsia="en-GB"/>
             </w:rPr>
           </w:pPr>
-          <w:hyperlink w:anchor="_Toc480872882" w:history="1">
+          <w:hyperlink w:anchor="_Toc481139491" w:history="1">
             <w:r>
               <w:rPr>
                 <w:rStyle w:val="Hyperlink"/>
@@ -2579,7 +2579,7 @@
                 <w:noProof/>
                 <w:webHidden/>
               </w:rPr>
-              <w:instrText xml:space="preserve"> PAGEREF _Toc480872882 \h </w:instrText>
+              <w:instrText xml:space="preserve"> PAGEREF _Toc481139491 \h </w:instrText>
             </w:r>
             <w:r>
               <w:rPr>
@@ -2599,7 +2599,7 @@
                 <w:noProof/>
                 <w:webHidden/>
               </w:rPr>
-              <w:t>17</w:t>
+              <w:t>20</w:t>
             </w:r>
             <w:r>
               <w:rPr>
@@ -2625,7 +2625,7 @@
               <w:lang w:eastAsia="en-GB"/>
             </w:rPr>
           </w:pPr>
-          <w:hyperlink w:anchor="_Toc480872883" w:history="1">
+          <w:hyperlink w:anchor="_Toc481139492" w:history="1">
             <w:r>
               <w:rPr>
                 <w:rStyle w:val="Hyperlink"/>
@@ -2669,7 +2669,7 @@
                 <w:noProof/>
                 <w:webHidden/>
               </w:rPr>
-              <w:instrText xml:space="preserve"> PAGEREF _Toc480872883 \h </w:instrText>
+              <w:instrText xml:space="preserve"> PAGEREF _Toc481139492 \h </w:instrText>
             </w:r>
             <w:r>
               <w:rPr>
@@ -2689,7 +2689,7 @@
                 <w:noProof/>
                 <w:webHidden/>
               </w:rPr>
-              <w:t>17</w:t>
+              <w:t>20</w:t>
             </w:r>
             <w:r>
               <w:rPr>
@@ -2712,7 +2712,7 @@
               <w:lang w:eastAsia="en-GB"/>
             </w:rPr>
           </w:pPr>
-          <w:hyperlink w:anchor="_Toc480872884" w:history="1">
+          <w:hyperlink w:anchor="_Toc481139493" w:history="1">
             <w:r>
               <w:rPr>
                 <w:rStyle w:val="Hyperlink"/>
@@ -2752,7 +2752,7 @@
               <w:rPr>
                 <w:webHidden/>
               </w:rPr>
-              <w:instrText xml:space="preserve"> PAGEREF _Toc480872884 \h </w:instrText>
+              <w:instrText xml:space="preserve"> PAGEREF _Toc481139493 \h </w:instrText>
             </w:r>
             <w:r>
               <w:rPr>
@@ -2769,7 +2769,7 @@
               <w:rPr>
                 <w:webHidden/>
               </w:rPr>
-              <w:t>18</w:t>
+              <w:t>21</w:t>
             </w:r>
             <w:r>
               <w:rPr>
@@ -2789,7 +2789,7 @@
               <w:lang w:eastAsia="en-GB"/>
             </w:rPr>
           </w:pPr>
-          <w:hyperlink w:anchor="_Toc480872885" w:history="1">
+          <w:hyperlink w:anchor="_Toc481139494" w:history="1">
             <w:r>
               <w:rPr>
                 <w:rStyle w:val="Hyperlink"/>
@@ -2827,7 +2827,7 @@
               <w:rPr>
                 <w:webHidden/>
               </w:rPr>
-              <w:instrText xml:space="preserve"> PAGEREF _Toc480872885 \h </w:instrText>
+              <w:instrText xml:space="preserve"> PAGEREF _Toc481139494 \h </w:instrText>
             </w:r>
             <w:r>
               <w:rPr>
@@ -2844,7 +2844,7 @@
               <w:rPr>
                 <w:webHidden/>
               </w:rPr>
-              <w:t>18</w:t>
+              <w:t>21</w:t>
             </w:r>
             <w:r>
               <w:rPr>
@@ -2869,7 +2869,7 @@
               <w:lang w:eastAsia="en-GB"/>
             </w:rPr>
           </w:pPr>
-          <w:hyperlink w:anchor="_Toc480872886" w:history="1">
+          <w:hyperlink w:anchor="_Toc481139495" w:history="1">
             <w:r>
               <w:rPr>
                 <w:rStyle w:val="Hyperlink"/>
@@ -2913,7 +2913,7 @@
                 <w:noProof/>
                 <w:webHidden/>
               </w:rPr>
-              <w:instrText xml:space="preserve"> PAGEREF _Toc480872886 \h </w:instrText>
+              <w:instrText xml:space="preserve"> PAGEREF _Toc481139495 \h </w:instrText>
             </w:r>
             <w:r>
               <w:rPr>
@@ -2933,7 +2933,7 @@
                 <w:noProof/>
                 <w:webHidden/>
               </w:rPr>
-              <w:t>18</w:t>
+              <w:t>21</w:t>
             </w:r>
             <w:r>
               <w:rPr>
@@ -2959,7 +2959,7 @@
               <w:lang w:eastAsia="en-GB"/>
             </w:rPr>
           </w:pPr>
-          <w:hyperlink w:anchor="_Toc480872887" w:history="1">
+          <w:hyperlink w:anchor="_Toc481139496" w:history="1">
             <w:r>
               <w:rPr>
                 <w:rStyle w:val="Hyperlink"/>
@@ -3003,7 +3003,7 @@
                 <w:noProof/>
                 <w:webHidden/>
               </w:rPr>
-              <w:instrText xml:space="preserve"> PAGEREF _Toc480872887 \h </w:instrText>
+              <w:instrText xml:space="preserve"> PAGEREF _Toc481139496 \h </w:instrText>
             </w:r>
             <w:r>
               <w:rPr>
@@ -3023,7 +3023,7 @@
                 <w:noProof/>
                 <w:webHidden/>
               </w:rPr>
-              <w:t>18</w:t>
+              <w:t>21</w:t>
             </w:r>
             <w:r>
               <w:rPr>
@@ -3049,7 +3049,7 @@
               <w:lang w:eastAsia="en-GB"/>
             </w:rPr>
           </w:pPr>
-          <w:hyperlink w:anchor="_Toc480872888" w:history="1">
+          <w:hyperlink w:anchor="_Toc481139497" w:history="1">
             <w:r>
               <w:rPr>
                 <w:rStyle w:val="Hyperlink"/>
@@ -3093,7 +3093,7 @@
                 <w:noProof/>
                 <w:webHidden/>
               </w:rPr>
-              <w:instrText xml:space="preserve"> PAGEREF _Toc480872888 \h </w:instrText>
+              <w:instrText xml:space="preserve"> PAGEREF _Toc481139497 \h </w:instrText>
             </w:r>
             <w:r>
               <w:rPr>
@@ -3113,7 +3113,7 @@
                 <w:noProof/>
                 <w:webHidden/>
               </w:rPr>
-              <w:t>21</w:t>
+              <w:t>24</w:t>
             </w:r>
             <w:r>
               <w:rPr>
@@ -3139,7 +3139,7 @@
               <w:lang w:eastAsia="en-GB"/>
             </w:rPr>
           </w:pPr>
-          <w:hyperlink w:anchor="_Toc480872889" w:history="1">
+          <w:hyperlink w:anchor="_Toc481139498" w:history="1">
             <w:r>
               <w:rPr>
                 <w:rStyle w:val="Hyperlink"/>
@@ -3183,7 +3183,7 @@
                 <w:noProof/>
                 <w:webHidden/>
               </w:rPr>
-              <w:instrText xml:space="preserve"> PAGEREF _Toc480872889 \h </w:instrText>
+              <w:instrText xml:space="preserve"> PAGEREF _Toc481139498 \h </w:instrText>
             </w:r>
             <w:r>
               <w:rPr>
@@ -3203,7 +3203,7 @@
                 <w:noProof/>
                 <w:webHidden/>
               </w:rPr>
-              <w:t>22</w:t>
+              <w:t>25</w:t>
             </w:r>
             <w:r>
               <w:rPr>
@@ -3229,7 +3229,7 @@
               <w:lang w:eastAsia="en-GB"/>
             </w:rPr>
           </w:pPr>
-          <w:hyperlink w:anchor="_Toc480872890" w:history="1">
+          <w:hyperlink w:anchor="_Toc481139499" w:history="1">
             <w:r>
               <w:rPr>
                 <w:rStyle w:val="Hyperlink"/>
@@ -3273,7 +3273,7 @@
                 <w:noProof/>
                 <w:webHidden/>
               </w:rPr>
-              <w:instrText xml:space="preserve"> PAGEREF _Toc480872890 \h </w:instrText>
+              <w:instrText xml:space="preserve"> PAGEREF _Toc481139499 \h </w:instrText>
             </w:r>
             <w:r>
               <w:rPr>
@@ -3293,7 +3293,7 @@
                 <w:noProof/>
                 <w:webHidden/>
               </w:rPr>
-              <w:t>22</w:t>
+              <w:t>25</w:t>
             </w:r>
             <w:r>
               <w:rPr>
@@ -3314,7 +3314,7 @@
               <w:lang w:eastAsia="en-GB"/>
             </w:rPr>
           </w:pPr>
-          <w:hyperlink w:anchor="_Toc480872891" w:history="1">
+          <w:hyperlink w:anchor="_Toc481139500" w:history="1">
             <w:r>
               <w:rPr>
                 <w:rStyle w:val="Hyperlink"/>
@@ -3352,7 +3352,7 @@
               <w:rPr>
                 <w:webHidden/>
               </w:rPr>
-              <w:instrText xml:space="preserve"> PAGEREF _Toc480872891 \h </w:instrText>
+              <w:instrText xml:space="preserve"> PAGEREF _Toc481139500 \h </w:instrText>
             </w:r>
             <w:r>
               <w:rPr>
@@ -3369,7 +3369,7 @@
               <w:rPr>
                 <w:webHidden/>
               </w:rPr>
-              <w:t>23</w:t>
+              <w:t>26</w:t>
             </w:r>
             <w:r>
               <w:rPr>
@@ -3394,7 +3394,7 @@
               <w:lang w:eastAsia="en-GB"/>
             </w:rPr>
           </w:pPr>
-          <w:hyperlink w:anchor="_Toc480872892" w:history="1">
+          <w:hyperlink w:anchor="_Toc481139501" w:history="1">
             <w:r>
               <w:rPr>
                 <w:rStyle w:val="Hyperlink"/>
@@ -3438,7 +3438,7 @@
                 <w:noProof/>
                 <w:webHidden/>
               </w:rPr>
-              <w:instrText xml:space="preserve"> PAGEREF _Toc480872892 \h </w:instrText>
+              <w:instrText xml:space="preserve"> PAGEREF _Toc481139501 \h </w:instrText>
             </w:r>
             <w:r>
               <w:rPr>
@@ -3458,7 +3458,7 @@
                 <w:noProof/>
                 <w:webHidden/>
               </w:rPr>
-              <w:t>23</w:t>
+              <w:t>26</w:t>
             </w:r>
             <w:r>
               <w:rPr>
@@ -3484,7 +3484,7 @@
               <w:lang w:eastAsia="en-GB"/>
             </w:rPr>
           </w:pPr>
-          <w:hyperlink w:anchor="_Toc480872893" w:history="1">
+          <w:hyperlink w:anchor="_Toc481139502" w:history="1">
             <w:r>
               <w:rPr>
                 <w:rStyle w:val="Hyperlink"/>
@@ -3528,7 +3528,7 @@
                 <w:noProof/>
                 <w:webHidden/>
               </w:rPr>
-              <w:instrText xml:space="preserve"> PAGEREF _Toc480872893 \h </w:instrText>
+              <w:instrText xml:space="preserve"> PAGEREF _Toc481139502 \h </w:instrText>
             </w:r>
             <w:r>
               <w:rPr>
@@ -3548,7 +3548,7 @@
                 <w:noProof/>
                 <w:webHidden/>
               </w:rPr>
-              <w:t>23</w:t>
+              <w:t>26</w:t>
             </w:r>
             <w:r>
               <w:rPr>
@@ -3574,7 +3574,7 @@
               <w:lang w:eastAsia="en-GB"/>
             </w:rPr>
           </w:pPr>
-          <w:hyperlink w:anchor="_Toc480872894" w:history="1">
+          <w:hyperlink w:anchor="_Toc481139503" w:history="1">
             <w:r>
               <w:rPr>
                 <w:rStyle w:val="Hyperlink"/>
@@ -3618,7 +3618,7 @@
                 <w:noProof/>
                 <w:webHidden/>
               </w:rPr>
-              <w:instrText xml:space="preserve"> PAGEREF _Toc480872894 \h </w:instrText>
+              <w:instrText xml:space="preserve"> PAGEREF _Toc481139503 \h </w:instrText>
             </w:r>
             <w:r>
               <w:rPr>
@@ -3638,7 +3638,7 @@
                 <w:noProof/>
                 <w:webHidden/>
               </w:rPr>
-              <w:t>23</w:t>
+              <w:t>26</w:t>
             </w:r>
             <w:r>
               <w:rPr>
@@ -3659,7 +3659,7 @@
               <w:lang w:eastAsia="en-GB"/>
             </w:rPr>
           </w:pPr>
-          <w:hyperlink w:anchor="_Toc480872895" w:history="1">
+          <w:hyperlink w:anchor="_Toc481139504" w:history="1">
             <w:r>
               <w:rPr>
                 <w:rStyle w:val="Hyperlink"/>
@@ -3697,7 +3697,7 @@
               <w:rPr>
                 <w:webHidden/>
               </w:rPr>
-              <w:instrText xml:space="preserve"> PAGEREF _Toc480872895 \h </w:instrText>
+              <w:instrText xml:space="preserve"> PAGEREF _Toc481139504 \h </w:instrText>
             </w:r>
             <w:r>
               <w:rPr>
@@ -3714,7 +3714,7 @@
               <w:rPr>
                 <w:webHidden/>
               </w:rPr>
-              <w:t>23</w:t>
+              <w:t>26</w:t>
             </w:r>
             <w:r>
               <w:rPr>
@@ -3739,7 +3739,7 @@
               <w:lang w:eastAsia="en-GB"/>
             </w:rPr>
           </w:pPr>
-          <w:hyperlink w:anchor="_Toc480872896" w:history="1">
+          <w:hyperlink w:anchor="_Toc481139505" w:history="1">
             <w:r>
               <w:rPr>
                 <w:rStyle w:val="Hyperlink"/>
@@ -3783,7 +3783,7 @@
                 <w:noProof/>
                 <w:webHidden/>
               </w:rPr>
-              <w:instrText xml:space="preserve"> PAGEREF _Toc480872896 \h </w:instrText>
+              <w:instrText xml:space="preserve"> PAGEREF _Toc481139505 \h </w:instrText>
             </w:r>
             <w:r>
               <w:rPr>
@@ -3803,7 +3803,7 @@
                 <w:noProof/>
                 <w:webHidden/>
               </w:rPr>
-              <w:t>23</w:t>
+              <w:t>26</w:t>
             </w:r>
             <w:r>
               <w:rPr>
@@ -3829,7 +3829,7 @@
               <w:lang w:eastAsia="en-GB"/>
             </w:rPr>
           </w:pPr>
-          <w:hyperlink w:anchor="_Toc480872897" w:history="1">
+          <w:hyperlink w:anchor="_Toc481139506" w:history="1">
             <w:r>
               <w:rPr>
                 <w:rStyle w:val="Hyperlink"/>
@@ -3888,7 +3888,7 @@
                 <w:noProof/>
                 <w:webHidden/>
               </w:rPr>
-              <w:instrText xml:space="preserve"> PAGEREF _Toc480872897 \h </w:instrText>
+              <w:instrText xml:space="preserve"> PAGEREF _Toc481139506 \h </w:instrText>
             </w:r>
             <w:r>
               <w:rPr>
@@ -3908,7 +3908,7 @@
                 <w:noProof/>
                 <w:webHidden/>
               </w:rPr>
-              <w:t>24</w:t>
+              <w:t>27</w:t>
             </w:r>
             <w:r>
               <w:rPr>
@@ -3934,7 +3934,7 @@
               <w:lang w:eastAsia="en-GB"/>
             </w:rPr>
           </w:pPr>
-          <w:hyperlink w:anchor="_Toc480872898" w:history="1">
+          <w:hyperlink w:anchor="_Toc481139507" w:history="1">
             <w:r>
               <w:rPr>
                 <w:rStyle w:val="Hyperlink"/>
@@ -3978,7 +3978,7 @@
                 <w:noProof/>
                 <w:webHidden/>
               </w:rPr>
-              <w:instrText xml:space="preserve"> PAGEREF _Toc480872898 \h </w:instrText>
+              <w:instrText xml:space="preserve"> PAGEREF _Toc481139507 \h </w:instrText>
             </w:r>
             <w:r>
               <w:rPr>
@@ -3998,7 +3998,7 @@
                 <w:noProof/>
                 <w:webHidden/>
               </w:rPr>
-              <w:t>25</w:t>
+              <w:t>28</w:t>
             </w:r>
             <w:r>
               <w:rPr>
@@ -4024,7 +4024,7 @@
               <w:lang w:eastAsia="en-GB"/>
             </w:rPr>
           </w:pPr>
-          <w:hyperlink w:anchor="_Toc480872899" w:history="1">
+          <w:hyperlink w:anchor="_Toc481139508" w:history="1">
             <w:r>
               <w:rPr>
                 <w:rStyle w:val="Hyperlink"/>
@@ -4083,7 +4083,7 @@
                 <w:noProof/>
                 <w:webHidden/>
               </w:rPr>
-              <w:instrText xml:space="preserve"> PAGEREF _Toc480872899 \h </w:instrText>
+              <w:instrText xml:space="preserve"> PAGEREF _Toc481139508 \h </w:instrText>
             </w:r>
             <w:r>
               <w:rPr>
@@ -4103,7 +4103,7 @@
                 <w:noProof/>
                 <w:webHidden/>
               </w:rPr>
-              <w:t>30</w:t>
+              <w:t>33</w:t>
             </w:r>
             <w:r>
               <w:rPr>
@@ -4129,7 +4129,7 @@
               <w:lang w:eastAsia="en-GB"/>
             </w:rPr>
           </w:pPr>
-          <w:hyperlink w:anchor="_Toc480872900" w:history="1">
+          <w:hyperlink w:anchor="_Toc481139509" w:history="1">
             <w:r>
               <w:rPr>
                 <w:rStyle w:val="Hyperlink"/>
@@ -4173,7 +4173,7 @@
                 <w:noProof/>
                 <w:webHidden/>
               </w:rPr>
-              <w:instrText xml:space="preserve"> PAGEREF _Toc480872900 \h </w:instrText>
+              <w:instrText xml:space="preserve"> PAGEREF _Toc481139509 \h </w:instrText>
             </w:r>
             <w:r>
               <w:rPr>
@@ -4193,7 +4193,7 @@
                 <w:noProof/>
                 <w:webHidden/>
               </w:rPr>
-              <w:t>31</w:t>
+              <w:t>34</w:t>
             </w:r>
             <w:r>
               <w:rPr>
@@ -4214,7 +4214,7 @@
               <w:lang w:eastAsia="en-GB"/>
             </w:rPr>
           </w:pPr>
-          <w:hyperlink w:anchor="_Toc480872901" w:history="1">
+          <w:hyperlink w:anchor="_Toc481139510" w:history="1">
             <w:r>
               <w:rPr>
                 <w:rStyle w:val="Hyperlink"/>
@@ -4234,7 +4234,19 @@
               <w:rPr>
                 <w:rStyle w:val="Hyperlink"/>
               </w:rPr>
-              <w:t>Import Code</w:t>
+              <w:t>Creat</w:t>
+            </w:r>
+            <w:r>
+              <w:rPr>
+                <w:rStyle w:val="Hyperlink"/>
+              </w:rPr>
+              <w:t>e</w:t>
+            </w:r>
+            <w:r>
+              <w:rPr>
+                <w:rStyle w:val="Hyperlink"/>
+              </w:rPr>
+              <w:t xml:space="preserve"> Account Screen</w:t>
             </w:r>
             <w:r>
               <w:rPr>
@@ -4252,7 +4264,7 @@
               <w:rPr>
                 <w:webHidden/>
               </w:rPr>
-              <w:instrText xml:space="preserve"> PAGEREF _Toc480872901 \h </w:instrText>
+              <w:instrText xml:space="preserve"> PAGEREF _Toc481139510 \h </w:instrText>
             </w:r>
             <w:r>
               <w:rPr>
@@ -4269,7 +4281,7 @@
               <w:rPr>
                 <w:webHidden/>
               </w:rPr>
-              <w:t>33</w:t>
+              <w:t>36</w:t>
             </w:r>
             <w:r>
               <w:rPr>
@@ -4294,7 +4306,7 @@
               <w:lang w:eastAsia="en-GB"/>
             </w:rPr>
           </w:pPr>
-          <w:hyperlink w:anchor="_Toc480872902" w:history="1">
+          <w:hyperlink w:anchor="_Toc481139511" w:history="1">
             <w:r>
               <w:rPr>
                 <w:rStyle w:val="Hyperlink"/>
@@ -4317,7 +4329,7 @@
                 <w:rStyle w:val="Hyperlink"/>
                 <w:noProof/>
               </w:rPr>
-              <w:t>Problem Decomposition</w:t>
+              <w:t>Project Decomposition</w:t>
             </w:r>
             <w:r>
               <w:rPr>
@@ -4338,7 +4350,7 @@
                 <w:noProof/>
                 <w:webHidden/>
               </w:rPr>
-              <w:instrText xml:space="preserve"> PAGEREF _Toc480872902 \h </w:instrText>
+              <w:instrText xml:space="preserve"> PAGEREF _Toc481139511 \h </w:instrText>
             </w:r>
             <w:r>
               <w:rPr>
@@ -4358,447 +4370,11 @@
                 <w:noProof/>
                 <w:webHidden/>
               </w:rPr>
-              <w:t>33</w:t>
-            </w:r>
-            <w:r>
-              <w:rPr>
-                <w:noProof/>
-                <w:webHidden/>
-              </w:rPr>
-              <w:fldChar w:fldCharType="end"/>
-            </w:r>
-          </w:hyperlink>
-        </w:p>
-        <w:p>
-          <w:pPr>
-            <w:pStyle w:val="TOC2"/>
-            <w:rPr>
-              <w:rFonts w:asciiTheme="minorHAnsi" w:eastAsiaTheme="minorEastAsia" w:hAnsiTheme="minorHAnsi" w:cstheme="minorBidi"/>
-              <w:color w:val="auto"/>
-              <w:sz w:val="22"/>
-              <w:lang w:eastAsia="en-GB"/>
-            </w:rPr>
-          </w:pPr>
-          <w:hyperlink w:anchor="_Toc480872903" w:history="1">
-            <w:r>
-              <w:rPr>
-                <w:rStyle w:val="Hyperlink"/>
-              </w:rPr>
-              <w:t>3.5</w:t>
-            </w:r>
-            <w:r>
-              <w:rPr>
-                <w:rFonts w:asciiTheme="minorHAnsi" w:eastAsiaTheme="minorEastAsia" w:hAnsiTheme="minorHAnsi" w:cstheme="minorBidi"/>
-                <w:color w:val="auto"/>
-                <w:sz w:val="22"/>
-                <w:lang w:eastAsia="en-GB"/>
-              </w:rPr>
-              <w:tab/>
-            </w:r>
-            <w:r>
-              <w:rPr>
-                <w:rStyle w:val="Hyperlink"/>
-              </w:rPr>
-              <w:t>Songs Table Code</w:t>
-            </w:r>
-            <w:r>
-              <w:rPr>
-                <w:webHidden/>
-              </w:rPr>
-              <w:tab/>
-            </w:r>
-            <w:r>
-              <w:rPr>
-                <w:webHidden/>
-              </w:rPr>
-              <w:fldChar w:fldCharType="begin"/>
-            </w:r>
-            <w:r>
-              <w:rPr>
-                <w:webHidden/>
-              </w:rPr>
-              <w:instrText xml:space="preserve"> PAGEREF _Toc480872903 \h </w:instrText>
-            </w:r>
-            <w:r>
-              <w:rPr>
-                <w:webHidden/>
-              </w:rPr>
-            </w:r>
-            <w:r>
-              <w:rPr>
-                <w:webHidden/>
-              </w:rPr>
-              <w:fldChar w:fldCharType="separate"/>
-            </w:r>
-            <w:r>
-              <w:rPr>
-                <w:webHidden/>
-              </w:rPr>
-              <w:t>33</w:t>
-            </w:r>
-            <w:r>
-              <w:rPr>
-                <w:webHidden/>
-              </w:rPr>
-              <w:fldChar w:fldCharType="end"/>
-            </w:r>
-          </w:hyperlink>
-        </w:p>
-        <w:p>
-          <w:pPr>
-            <w:pStyle w:val="TOC2"/>
-            <w:rPr>
-              <w:rFonts w:asciiTheme="minorHAnsi" w:eastAsiaTheme="minorEastAsia" w:hAnsiTheme="minorHAnsi" w:cstheme="minorBidi"/>
-              <w:color w:val="auto"/>
-              <w:sz w:val="22"/>
-              <w:lang w:eastAsia="en-GB"/>
-            </w:rPr>
-          </w:pPr>
-          <w:hyperlink w:anchor="_Toc480872904" w:history="1">
-            <w:r>
-              <w:rPr>
-                <w:rStyle w:val="Hyperlink"/>
-              </w:rPr>
-              <w:t>3.6</w:t>
-            </w:r>
-            <w:r>
-              <w:rPr>
-                <w:rFonts w:asciiTheme="minorHAnsi" w:eastAsiaTheme="minorEastAsia" w:hAnsiTheme="minorHAnsi" w:cstheme="minorBidi"/>
-                <w:color w:val="auto"/>
-                <w:sz w:val="22"/>
-                <w:lang w:eastAsia="en-GB"/>
-              </w:rPr>
-              <w:tab/>
-            </w:r>
-            <w:r>
-              <w:rPr>
-                <w:rStyle w:val="Hyperlink"/>
-              </w:rPr>
-              <w:t>Song Playback Code</w:t>
-            </w:r>
-            <w:r>
-              <w:rPr>
-                <w:webHidden/>
-              </w:rPr>
-              <w:tab/>
-            </w:r>
-            <w:r>
-              <w:rPr>
-                <w:webHidden/>
-              </w:rPr>
-              <w:fldChar w:fldCharType="begin"/>
-            </w:r>
-            <w:r>
-              <w:rPr>
-                <w:webHidden/>
-              </w:rPr>
-              <w:instrText xml:space="preserve"> PAGEREF _Toc480872904 \h </w:instrText>
-            </w:r>
-            <w:r>
-              <w:rPr>
-                <w:webHidden/>
-              </w:rPr>
-            </w:r>
-            <w:r>
-              <w:rPr>
-                <w:webHidden/>
-              </w:rPr>
-              <w:fldChar w:fldCharType="separate"/>
-            </w:r>
-            <w:r>
-              <w:rPr>
-                <w:webHidden/>
-              </w:rPr>
-              <w:t>33</w:t>
-            </w:r>
-            <w:r>
-              <w:rPr>
-                <w:webHidden/>
-              </w:rPr>
-              <w:fldChar w:fldCharType="end"/>
-            </w:r>
-          </w:hyperlink>
-        </w:p>
-        <w:p>
-          <w:pPr>
-            <w:pStyle w:val="TOC2"/>
-            <w:rPr>
-              <w:rFonts w:asciiTheme="minorHAnsi" w:eastAsiaTheme="minorEastAsia" w:hAnsiTheme="minorHAnsi" w:cstheme="minorBidi"/>
-              <w:color w:val="auto"/>
-              <w:sz w:val="22"/>
-              <w:lang w:eastAsia="en-GB"/>
-            </w:rPr>
-          </w:pPr>
-          <w:hyperlink w:anchor="_Toc480872905" w:history="1">
-            <w:r>
-              <w:rPr>
-                <w:rStyle w:val="Hyperlink"/>
-              </w:rPr>
-              <w:t>3.7</w:t>
-            </w:r>
-            <w:r>
-              <w:rPr>
-                <w:webHidden/>
-              </w:rPr>
-              <w:tab/>
-            </w:r>
-            <w:r>
-              <w:rPr>
-                <w:webHidden/>
-              </w:rPr>
-              <w:fldChar w:fldCharType="begin"/>
-            </w:r>
-            <w:r>
-              <w:rPr>
-                <w:webHidden/>
-              </w:rPr>
-              <w:instrText xml:space="preserve"> PAGEREF _Toc480872905 \h </w:instrText>
-            </w:r>
-            <w:r>
-              <w:rPr>
-                <w:webHidden/>
-              </w:rPr>
-            </w:r>
-            <w:r>
-              <w:rPr>
-                <w:webHidden/>
-              </w:rPr>
-              <w:fldChar w:fldCharType="separate"/>
-            </w:r>
-            <w:r>
-              <w:rPr>
-                <w:webHidden/>
-              </w:rPr>
-              <w:t>33</w:t>
-            </w:r>
-            <w:r>
-              <w:rPr>
-                <w:webHidden/>
-              </w:rPr>
-              <w:fldChar w:fldCharType="end"/>
-            </w:r>
-          </w:hyperlink>
-        </w:p>
-        <w:p>
-          <w:pPr>
-            <w:pStyle w:val="TOC3"/>
-            <w:tabs>
-              <w:tab w:val="right" w:leader="dot" w:pos="8776"/>
-            </w:tabs>
-            <w:rPr>
-              <w:rFonts w:asciiTheme="minorHAnsi" w:eastAsiaTheme="minorEastAsia" w:hAnsiTheme="minorHAnsi" w:cstheme="minorBidi"/>
-              <w:noProof/>
-              <w:sz w:val="22"/>
-              <w:szCs w:val="22"/>
-              <w:lang w:eastAsia="en-GB"/>
-            </w:rPr>
-          </w:pPr>
-          <w:hyperlink w:anchor="_Toc480872906" w:history="1">
-            <w:r>
-              <w:rPr>
-                <w:rStyle w:val="Hyperlink"/>
-                <w:noProof/>
-              </w:rPr>
-              <w:t>3.7.1</w:t>
-            </w:r>
-            <w:r>
-              <w:rPr>
-                <w:noProof/>
-                <w:webHidden/>
-              </w:rPr>
-              <w:tab/>
-            </w:r>
-            <w:r>
-              <w:rPr>
-                <w:noProof/>
-                <w:webHidden/>
-              </w:rPr>
-              <w:fldChar w:fldCharType="begin"/>
-            </w:r>
-            <w:r>
-              <w:rPr>
-                <w:noProof/>
-                <w:webHidden/>
-              </w:rPr>
-              <w:instrText xml:space="preserve"> PAGEREF _Toc480872906 \h </w:instrText>
-            </w:r>
-            <w:r>
-              <w:rPr>
-                <w:noProof/>
-                <w:webHidden/>
-              </w:rPr>
-            </w:r>
-            <w:r>
-              <w:rPr>
-                <w:noProof/>
-                <w:webHidden/>
-              </w:rPr>
-              <w:fldChar w:fldCharType="separate"/>
-            </w:r>
-            <w:r>
-              <w:rPr>
-                <w:noProof/>
-                <w:webHidden/>
-              </w:rPr>
-              <w:t>33</w:t>
-            </w:r>
-            <w:r>
-              <w:rPr>
-                <w:noProof/>
-                <w:webHidden/>
-              </w:rPr>
-              <w:fldChar w:fldCharType="end"/>
-            </w:r>
-          </w:hyperlink>
-        </w:p>
-        <w:p>
-          <w:pPr>
-            <w:pStyle w:val="TOC1"/>
-            <w:rPr>
-              <w:rFonts w:asciiTheme="minorHAnsi" w:eastAsiaTheme="minorEastAsia" w:hAnsiTheme="minorHAnsi" w:cstheme="minorBidi"/>
-              <w:b w:val="0"/>
-              <w:bCs w:val="0"/>
-              <w:sz w:val="22"/>
-              <w:szCs w:val="22"/>
-              <w:lang w:eastAsia="en-GB"/>
-            </w:rPr>
-          </w:pPr>
-          <w:hyperlink w:anchor="_Toc480872907" w:history="1">
-            <w:r>
-              <w:rPr>
-                <w:rStyle w:val="Hyperlink"/>
-              </w:rPr>
-              <w:t>4</w:t>
-            </w:r>
-            <w:r>
-              <w:rPr>
-                <w:rFonts w:asciiTheme="minorHAnsi" w:eastAsiaTheme="minorEastAsia" w:hAnsiTheme="minorHAnsi" w:cstheme="minorBidi"/>
-                <w:b w:val="0"/>
-                <w:bCs w:val="0"/>
-                <w:sz w:val="22"/>
-                <w:szCs w:val="22"/>
-                <w:lang w:eastAsia="en-GB"/>
-              </w:rPr>
-              <w:tab/>
-            </w:r>
-            <w:r>
-              <w:rPr>
-                <w:rStyle w:val="Hyperlink"/>
-              </w:rPr>
-              <w:t>Evaluation</w:t>
-            </w:r>
-            <w:r>
-              <w:rPr>
-                <w:webHidden/>
-              </w:rPr>
-              <w:tab/>
-            </w:r>
-            <w:r>
-              <w:rPr>
-                <w:webHidden/>
-              </w:rPr>
-              <w:fldChar w:fldCharType="begin"/>
-            </w:r>
-            <w:r>
-              <w:rPr>
-                <w:webHidden/>
-              </w:rPr>
-              <w:instrText xml:space="preserve"> PAGEREF _Toc480872907 \h </w:instrText>
-            </w:r>
-            <w:r>
-              <w:rPr>
-                <w:webHidden/>
-              </w:rPr>
-            </w:r>
-            <w:r>
-              <w:rPr>
-                <w:webHidden/>
-              </w:rPr>
-              <w:fldChar w:fldCharType="separate"/>
-            </w:r>
-            <w:r>
-              <w:rPr>
-                <w:webHidden/>
-              </w:rPr>
-              <w:t>34</w:t>
-            </w:r>
-            <w:r>
-              <w:rPr>
-                <w:webHidden/>
-              </w:rPr>
-              <w:fldChar w:fldCharType="end"/>
-            </w:r>
-          </w:hyperlink>
-        </w:p>
-        <w:p>
-          <w:pPr>
-            <w:pStyle w:val="TOC2"/>
-            <w:rPr>
-              <w:rFonts w:asciiTheme="minorHAnsi" w:eastAsiaTheme="minorEastAsia" w:hAnsiTheme="minorHAnsi" w:cstheme="minorBidi"/>
-              <w:color w:val="auto"/>
-              <w:sz w:val="22"/>
-              <w:lang w:eastAsia="en-GB"/>
-            </w:rPr>
-          </w:pPr>
-          <w:hyperlink w:anchor="_Toc480872908" w:history="1">
-            <w:r>
-              <w:rPr>
-                <w:rStyle w:val="Hyperlink"/>
-              </w:rPr>
-              <w:t>4.1</w:t>
-            </w:r>
-            <w:r>
-              <w:rPr>
-                <w:rFonts w:asciiTheme="minorHAnsi" w:eastAsiaTheme="minorEastAsia" w:hAnsiTheme="minorHAnsi" w:cstheme="minorBidi"/>
-                <w:color w:val="auto"/>
-                <w:sz w:val="22"/>
-                <w:lang w:eastAsia="en-GB"/>
-              </w:rPr>
-              <w:tab/>
-            </w:r>
-            <w:r>
-              <w:rPr>
-                <w:rStyle w:val="Hyperlink"/>
-              </w:rPr>
-              <w:t>Final Code</w:t>
-            </w:r>
-            <w:r>
-              <w:rPr>
-                <w:webHidden/>
-              </w:rPr>
-              <w:tab/>
-            </w:r>
-            <w:r>
-              <w:rPr>
-                <w:webHidden/>
-              </w:rPr>
-              <w:fldChar w:fldCharType="begin"/>
-            </w:r>
-            <w:r>
-              <w:rPr>
-                <w:webHidden/>
-              </w:rPr>
-              <w:instrText xml:space="preserve"> PAGEREF _Toc480872908 \h </w:instrText>
-            </w:r>
-            <w:r>
-              <w:rPr>
-                <w:webHidden/>
-              </w:rPr>
-            </w:r>
-            <w:r>
-              <w:rPr>
-                <w:webHidden/>
-              </w:rPr>
-              <w:fldChar w:fldCharType="separate"/>
-            </w:r>
-            <w:r>
-              <w:rPr>
-                <w:webHidden/>
-              </w:rPr>
-              <w:t>34</w:t>
-            </w:r>
-            <w:r>
-              <w:rPr>
+              <w:t>36</w:t>
+            </w:r>
+            <w:r>
+              <w:rPr>
+                <w:noProof/>
                 <w:webHidden/>
               </w:rPr>
               <w:fldChar w:fldCharType="end"/>
@@ -4820,13 +4396,13 @@
               <w:lang w:eastAsia="en-GB"/>
             </w:rPr>
           </w:pPr>
-          <w:hyperlink w:anchor="_Toc480872909" w:history="1">
+          <w:hyperlink w:anchor="_Toc481139512" w:history="1">
             <w:r>
               <w:rPr>
                 <w:rStyle w:val="Hyperlink"/>
                 <w:noProof/>
               </w:rPr>
-              <w:t>4.1.1</w:t>
+              <w:t>3.4.2</w:t>
             </w:r>
             <w:r>
               <w:rPr>
@@ -4843,7 +4419,7 @@
                 <w:rStyle w:val="Hyperlink"/>
                 <w:noProof/>
               </w:rPr>
-              <w:t>Beginning of Code</w:t>
+              <w:t>Final Code</w:t>
             </w:r>
             <w:r>
               <w:rPr>
@@ -4864,7 +4440,7 @@
                 <w:noProof/>
                 <w:webHidden/>
               </w:rPr>
-              <w:instrText xml:space="preserve"> PAGEREF _Toc480872909 \h </w:instrText>
+              <w:instrText xml:space="preserve"> PAGEREF _Toc481139512 \h </w:instrText>
             </w:r>
             <w:r>
               <w:rPr>
@@ -4884,11 +4460,71 @@
                 <w:noProof/>
                 <w:webHidden/>
               </w:rPr>
-              <w:t>34</w:t>
-            </w:r>
-            <w:r>
-              <w:rPr>
-                <w:noProof/>
+              <w:t>36</w:t>
+            </w:r>
+            <w:r>
+              <w:rPr>
+                <w:noProof/>
+                <w:webHidden/>
+              </w:rPr>
+              <w:fldChar w:fldCharType="end"/>
+            </w:r>
+          </w:hyperlink>
+        </w:p>
+        <w:p>
+          <w:pPr>
+            <w:pStyle w:val="TOC2"/>
+            <w:rPr>
+              <w:rFonts w:asciiTheme="minorHAnsi" w:eastAsiaTheme="minorEastAsia" w:hAnsiTheme="minorHAnsi" w:cstheme="minorBidi"/>
+              <w:color w:val="auto"/>
+              <w:sz w:val="22"/>
+              <w:lang w:eastAsia="en-GB"/>
+            </w:rPr>
+          </w:pPr>
+          <w:hyperlink w:anchor="_Toc481139513" w:history="1">
+            <w:r>
+              <w:rPr>
+                <w:rStyle w:val="Hyperlink"/>
+              </w:rPr>
+              <w:t>3.5</w:t>
+            </w:r>
+            <w:r>
+              <w:rPr>
+                <w:webHidden/>
+              </w:rPr>
+              <w:tab/>
+            </w:r>
+            <w:r>
+              <w:rPr>
+                <w:webHidden/>
+              </w:rPr>
+              <w:fldChar w:fldCharType="begin"/>
+            </w:r>
+            <w:r>
+              <w:rPr>
+                <w:webHidden/>
+              </w:rPr>
+              <w:instrText xml:space="preserve"> PAGEREF _Toc481139513 \h </w:instrText>
+            </w:r>
+            <w:r>
+              <w:rPr>
+                <w:webHidden/>
+              </w:rPr>
+            </w:r>
+            <w:r>
+              <w:rPr>
+                <w:webHidden/>
+              </w:rPr>
+              <w:fldChar w:fldCharType="separate"/>
+            </w:r>
+            <w:r>
+              <w:rPr>
+                <w:webHidden/>
+              </w:rPr>
+              <w:t>36</w:t>
+            </w:r>
+            <w:r>
+              <w:rPr>
                 <w:webHidden/>
               </w:rPr>
               <w:fldChar w:fldCharType="end"/>
@@ -4910,13 +4546,13 @@
               <w:lang w:eastAsia="en-GB"/>
             </w:rPr>
           </w:pPr>
-          <w:hyperlink w:anchor="_Toc480872910" w:history="1">
+          <w:hyperlink w:anchor="_Toc481139514" w:history="1">
             <w:r>
               <w:rPr>
                 <w:rStyle w:val="Hyperlink"/>
                 <w:noProof/>
               </w:rPr>
-              <w:t>4.1.2</w:t>
+              <w:t>3.5.1</w:t>
             </w:r>
             <w:r>
               <w:rPr>
@@ -4933,7 +4569,7 @@
                 <w:rStyle w:val="Hyperlink"/>
                 <w:noProof/>
               </w:rPr>
-              <w:t>Login Window Class</w:t>
+              <w:t>Problem Decomposition</w:t>
             </w:r>
             <w:r>
               <w:rPr>
@@ -4954,7 +4590,7 @@
                 <w:noProof/>
                 <w:webHidden/>
               </w:rPr>
-              <w:instrText xml:space="preserve"> PAGEREF _Toc480872910 \h </w:instrText>
+              <w:instrText xml:space="preserve"> PAGEREF _Toc481139514 \h </w:instrText>
             </w:r>
             <w:r>
               <w:rPr>
@@ -4974,11 +4610,447 @@
                 <w:noProof/>
                 <w:webHidden/>
               </w:rPr>
-              <w:t>34</w:t>
-            </w:r>
-            <w:r>
-              <w:rPr>
-                <w:noProof/>
+              <w:t>36</w:t>
+            </w:r>
+            <w:r>
+              <w:rPr>
+                <w:noProof/>
+                <w:webHidden/>
+              </w:rPr>
+              <w:fldChar w:fldCharType="end"/>
+            </w:r>
+          </w:hyperlink>
+        </w:p>
+        <w:p>
+          <w:pPr>
+            <w:pStyle w:val="TOC2"/>
+            <w:rPr>
+              <w:rFonts w:asciiTheme="minorHAnsi" w:eastAsiaTheme="minorEastAsia" w:hAnsiTheme="minorHAnsi" w:cstheme="minorBidi"/>
+              <w:color w:val="auto"/>
+              <w:sz w:val="22"/>
+              <w:lang w:eastAsia="en-GB"/>
+            </w:rPr>
+          </w:pPr>
+          <w:hyperlink w:anchor="_Toc481139515" w:history="1">
+            <w:r>
+              <w:rPr>
+                <w:rStyle w:val="Hyperlink"/>
+              </w:rPr>
+              <w:t>3.6</w:t>
+            </w:r>
+            <w:r>
+              <w:rPr>
+                <w:rFonts w:asciiTheme="minorHAnsi" w:eastAsiaTheme="minorEastAsia" w:hAnsiTheme="minorHAnsi" w:cstheme="minorBidi"/>
+                <w:color w:val="auto"/>
+                <w:sz w:val="22"/>
+                <w:lang w:eastAsia="en-GB"/>
+              </w:rPr>
+              <w:tab/>
+            </w:r>
+            <w:r>
+              <w:rPr>
+                <w:rStyle w:val="Hyperlink"/>
+              </w:rPr>
+              <w:t>Songs Table Code</w:t>
+            </w:r>
+            <w:r>
+              <w:rPr>
+                <w:webHidden/>
+              </w:rPr>
+              <w:tab/>
+            </w:r>
+            <w:r>
+              <w:rPr>
+                <w:webHidden/>
+              </w:rPr>
+              <w:fldChar w:fldCharType="begin"/>
+            </w:r>
+            <w:r>
+              <w:rPr>
+                <w:webHidden/>
+              </w:rPr>
+              <w:instrText xml:space="preserve"> PAGEREF _Toc481139515 \h </w:instrText>
+            </w:r>
+            <w:r>
+              <w:rPr>
+                <w:webHidden/>
+              </w:rPr>
+            </w:r>
+            <w:r>
+              <w:rPr>
+                <w:webHidden/>
+              </w:rPr>
+              <w:fldChar w:fldCharType="separate"/>
+            </w:r>
+            <w:r>
+              <w:rPr>
+                <w:webHidden/>
+              </w:rPr>
+              <w:t>36</w:t>
+            </w:r>
+            <w:r>
+              <w:rPr>
+                <w:webHidden/>
+              </w:rPr>
+              <w:fldChar w:fldCharType="end"/>
+            </w:r>
+          </w:hyperlink>
+        </w:p>
+        <w:p>
+          <w:pPr>
+            <w:pStyle w:val="TOC2"/>
+            <w:rPr>
+              <w:rFonts w:asciiTheme="minorHAnsi" w:eastAsiaTheme="minorEastAsia" w:hAnsiTheme="minorHAnsi" w:cstheme="minorBidi"/>
+              <w:color w:val="auto"/>
+              <w:sz w:val="22"/>
+              <w:lang w:eastAsia="en-GB"/>
+            </w:rPr>
+          </w:pPr>
+          <w:hyperlink w:anchor="_Toc481139516" w:history="1">
+            <w:r>
+              <w:rPr>
+                <w:rStyle w:val="Hyperlink"/>
+              </w:rPr>
+              <w:t>3.7</w:t>
+            </w:r>
+            <w:r>
+              <w:rPr>
+                <w:rFonts w:asciiTheme="minorHAnsi" w:eastAsiaTheme="minorEastAsia" w:hAnsiTheme="minorHAnsi" w:cstheme="minorBidi"/>
+                <w:color w:val="auto"/>
+                <w:sz w:val="22"/>
+                <w:lang w:eastAsia="en-GB"/>
+              </w:rPr>
+              <w:tab/>
+            </w:r>
+            <w:r>
+              <w:rPr>
+                <w:rStyle w:val="Hyperlink"/>
+              </w:rPr>
+              <w:t>Song Playback Code</w:t>
+            </w:r>
+            <w:r>
+              <w:rPr>
+                <w:webHidden/>
+              </w:rPr>
+              <w:tab/>
+            </w:r>
+            <w:r>
+              <w:rPr>
+                <w:webHidden/>
+              </w:rPr>
+              <w:fldChar w:fldCharType="begin"/>
+            </w:r>
+            <w:r>
+              <w:rPr>
+                <w:webHidden/>
+              </w:rPr>
+              <w:instrText xml:space="preserve"> PAGEREF _Toc481139516 \h </w:instrText>
+            </w:r>
+            <w:r>
+              <w:rPr>
+                <w:webHidden/>
+              </w:rPr>
+            </w:r>
+            <w:r>
+              <w:rPr>
+                <w:webHidden/>
+              </w:rPr>
+              <w:fldChar w:fldCharType="separate"/>
+            </w:r>
+            <w:r>
+              <w:rPr>
+                <w:webHidden/>
+              </w:rPr>
+              <w:t>36</w:t>
+            </w:r>
+            <w:r>
+              <w:rPr>
+                <w:webHidden/>
+              </w:rPr>
+              <w:fldChar w:fldCharType="end"/>
+            </w:r>
+          </w:hyperlink>
+        </w:p>
+        <w:p>
+          <w:pPr>
+            <w:pStyle w:val="TOC2"/>
+            <w:rPr>
+              <w:rFonts w:asciiTheme="minorHAnsi" w:eastAsiaTheme="minorEastAsia" w:hAnsiTheme="minorHAnsi" w:cstheme="minorBidi"/>
+              <w:color w:val="auto"/>
+              <w:sz w:val="22"/>
+              <w:lang w:eastAsia="en-GB"/>
+            </w:rPr>
+          </w:pPr>
+          <w:hyperlink w:anchor="_Toc481139517" w:history="1">
+            <w:r>
+              <w:rPr>
+                <w:rStyle w:val="Hyperlink"/>
+              </w:rPr>
+              <w:t>3.8</w:t>
+            </w:r>
+            <w:r>
+              <w:rPr>
+                <w:webHidden/>
+              </w:rPr>
+              <w:tab/>
+            </w:r>
+            <w:r>
+              <w:rPr>
+                <w:webHidden/>
+              </w:rPr>
+              <w:fldChar w:fldCharType="begin"/>
+            </w:r>
+            <w:r>
+              <w:rPr>
+                <w:webHidden/>
+              </w:rPr>
+              <w:instrText xml:space="preserve"> PAGEREF _Toc481139517 \h </w:instrText>
+            </w:r>
+            <w:r>
+              <w:rPr>
+                <w:webHidden/>
+              </w:rPr>
+            </w:r>
+            <w:r>
+              <w:rPr>
+                <w:webHidden/>
+              </w:rPr>
+              <w:fldChar w:fldCharType="separate"/>
+            </w:r>
+            <w:r>
+              <w:rPr>
+                <w:webHidden/>
+              </w:rPr>
+              <w:t>36</w:t>
+            </w:r>
+            <w:r>
+              <w:rPr>
+                <w:webHidden/>
+              </w:rPr>
+              <w:fldChar w:fldCharType="end"/>
+            </w:r>
+          </w:hyperlink>
+        </w:p>
+        <w:p>
+          <w:pPr>
+            <w:pStyle w:val="TOC3"/>
+            <w:tabs>
+              <w:tab w:val="right" w:leader="dot" w:pos="8776"/>
+            </w:tabs>
+            <w:rPr>
+              <w:rFonts w:asciiTheme="minorHAnsi" w:eastAsiaTheme="minorEastAsia" w:hAnsiTheme="minorHAnsi" w:cstheme="minorBidi"/>
+              <w:noProof/>
+              <w:sz w:val="22"/>
+              <w:szCs w:val="22"/>
+              <w:lang w:eastAsia="en-GB"/>
+            </w:rPr>
+          </w:pPr>
+          <w:hyperlink w:anchor="_Toc481139518" w:history="1">
+            <w:r>
+              <w:rPr>
+                <w:rStyle w:val="Hyperlink"/>
+                <w:noProof/>
+              </w:rPr>
+              <w:t>3.8.1</w:t>
+            </w:r>
+            <w:r>
+              <w:rPr>
+                <w:noProof/>
+                <w:webHidden/>
+              </w:rPr>
+              <w:tab/>
+            </w:r>
+            <w:r>
+              <w:rPr>
+                <w:noProof/>
+                <w:webHidden/>
+              </w:rPr>
+              <w:fldChar w:fldCharType="begin"/>
+            </w:r>
+            <w:r>
+              <w:rPr>
+                <w:noProof/>
+                <w:webHidden/>
+              </w:rPr>
+              <w:instrText xml:space="preserve"> PAGEREF _Toc481139518 \h </w:instrText>
+            </w:r>
+            <w:r>
+              <w:rPr>
+                <w:noProof/>
+                <w:webHidden/>
+              </w:rPr>
+            </w:r>
+            <w:r>
+              <w:rPr>
+                <w:noProof/>
+                <w:webHidden/>
+              </w:rPr>
+              <w:fldChar w:fldCharType="separate"/>
+            </w:r>
+            <w:r>
+              <w:rPr>
+                <w:noProof/>
+                <w:webHidden/>
+              </w:rPr>
+              <w:t>37</w:t>
+            </w:r>
+            <w:r>
+              <w:rPr>
+                <w:noProof/>
+                <w:webHidden/>
+              </w:rPr>
+              <w:fldChar w:fldCharType="end"/>
+            </w:r>
+          </w:hyperlink>
+        </w:p>
+        <w:p>
+          <w:pPr>
+            <w:pStyle w:val="TOC1"/>
+            <w:rPr>
+              <w:rFonts w:asciiTheme="minorHAnsi" w:eastAsiaTheme="minorEastAsia" w:hAnsiTheme="minorHAnsi" w:cstheme="minorBidi"/>
+              <w:b w:val="0"/>
+              <w:bCs w:val="0"/>
+              <w:sz w:val="22"/>
+              <w:szCs w:val="22"/>
+              <w:lang w:eastAsia="en-GB"/>
+            </w:rPr>
+          </w:pPr>
+          <w:hyperlink w:anchor="_Toc481139519" w:history="1">
+            <w:r>
+              <w:rPr>
+                <w:rStyle w:val="Hyperlink"/>
+              </w:rPr>
+              <w:t>4</w:t>
+            </w:r>
+            <w:r>
+              <w:rPr>
+                <w:rFonts w:asciiTheme="minorHAnsi" w:eastAsiaTheme="minorEastAsia" w:hAnsiTheme="minorHAnsi" w:cstheme="minorBidi"/>
+                <w:b w:val="0"/>
+                <w:bCs w:val="0"/>
+                <w:sz w:val="22"/>
+                <w:szCs w:val="22"/>
+                <w:lang w:eastAsia="en-GB"/>
+              </w:rPr>
+              <w:tab/>
+            </w:r>
+            <w:r>
+              <w:rPr>
+                <w:rStyle w:val="Hyperlink"/>
+              </w:rPr>
+              <w:t>Evaluation</w:t>
+            </w:r>
+            <w:r>
+              <w:rPr>
+                <w:webHidden/>
+              </w:rPr>
+              <w:tab/>
+            </w:r>
+            <w:r>
+              <w:rPr>
+                <w:webHidden/>
+              </w:rPr>
+              <w:fldChar w:fldCharType="begin"/>
+            </w:r>
+            <w:r>
+              <w:rPr>
+                <w:webHidden/>
+              </w:rPr>
+              <w:instrText xml:space="preserve"> PAGEREF _Toc481139519 \h </w:instrText>
+            </w:r>
+            <w:r>
+              <w:rPr>
+                <w:webHidden/>
+              </w:rPr>
+            </w:r>
+            <w:r>
+              <w:rPr>
+                <w:webHidden/>
+              </w:rPr>
+              <w:fldChar w:fldCharType="separate"/>
+            </w:r>
+            <w:r>
+              <w:rPr>
+                <w:webHidden/>
+              </w:rPr>
+              <w:t>38</w:t>
+            </w:r>
+            <w:r>
+              <w:rPr>
+                <w:webHidden/>
+              </w:rPr>
+              <w:fldChar w:fldCharType="end"/>
+            </w:r>
+          </w:hyperlink>
+        </w:p>
+        <w:p>
+          <w:pPr>
+            <w:pStyle w:val="TOC2"/>
+            <w:rPr>
+              <w:rFonts w:asciiTheme="minorHAnsi" w:eastAsiaTheme="minorEastAsia" w:hAnsiTheme="minorHAnsi" w:cstheme="minorBidi"/>
+              <w:color w:val="auto"/>
+              <w:sz w:val="22"/>
+              <w:lang w:eastAsia="en-GB"/>
+            </w:rPr>
+          </w:pPr>
+          <w:hyperlink w:anchor="_Toc481139520" w:history="1">
+            <w:r>
+              <w:rPr>
+                <w:rStyle w:val="Hyperlink"/>
+              </w:rPr>
+              <w:t>4.1</w:t>
+            </w:r>
+            <w:r>
+              <w:rPr>
+                <w:rFonts w:asciiTheme="minorHAnsi" w:eastAsiaTheme="minorEastAsia" w:hAnsiTheme="minorHAnsi" w:cstheme="minorBidi"/>
+                <w:color w:val="auto"/>
+                <w:sz w:val="22"/>
+                <w:lang w:eastAsia="en-GB"/>
+              </w:rPr>
+              <w:tab/>
+            </w:r>
+            <w:r>
+              <w:rPr>
+                <w:rStyle w:val="Hyperlink"/>
+              </w:rPr>
+              <w:t>Final Code</w:t>
+            </w:r>
+            <w:r>
+              <w:rPr>
+                <w:webHidden/>
+              </w:rPr>
+              <w:tab/>
+            </w:r>
+            <w:r>
+              <w:rPr>
+                <w:webHidden/>
+              </w:rPr>
+              <w:fldChar w:fldCharType="begin"/>
+            </w:r>
+            <w:r>
+              <w:rPr>
+                <w:webHidden/>
+              </w:rPr>
+              <w:instrText xml:space="preserve"> PAGEREF _Toc481139520 \h </w:instrText>
+            </w:r>
+            <w:r>
+              <w:rPr>
+                <w:webHidden/>
+              </w:rPr>
+            </w:r>
+            <w:r>
+              <w:rPr>
+                <w:webHidden/>
+              </w:rPr>
+              <w:fldChar w:fldCharType="separate"/>
+            </w:r>
+            <w:r>
+              <w:rPr>
+                <w:webHidden/>
+              </w:rPr>
+              <w:t>38</w:t>
+            </w:r>
+            <w:r>
+              <w:rPr>
                 <w:webHidden/>
               </w:rPr>
               <w:fldChar w:fldCharType="end"/>
@@ -5000,13 +5072,13 @@
               <w:lang w:eastAsia="en-GB"/>
             </w:rPr>
           </w:pPr>
-          <w:hyperlink w:anchor="_Toc480872911" w:history="1">
+          <w:hyperlink w:anchor="_Toc481139521" w:history="1">
             <w:r>
               <w:rPr>
                 <w:rStyle w:val="Hyperlink"/>
                 <w:noProof/>
               </w:rPr>
-              <w:t>4.1.3</w:t>
+              <w:t>4.1.1</w:t>
             </w:r>
             <w:r>
               <w:rPr>
@@ -5023,7 +5095,7 @@
                 <w:rStyle w:val="Hyperlink"/>
                 <w:noProof/>
               </w:rPr>
-              <w:t>Main Window Class</w:t>
+              <w:t>Beginning of Code</w:t>
             </w:r>
             <w:r>
               <w:rPr>
@@ -5044,7 +5116,7 @@
                 <w:noProof/>
                 <w:webHidden/>
               </w:rPr>
-              <w:instrText xml:space="preserve"> PAGEREF _Toc480872911 \h </w:instrText>
+              <w:instrText xml:space="preserve"> PAGEREF _Toc481139521 \h </w:instrText>
             </w:r>
             <w:r>
               <w:rPr>
@@ -5064,7 +5136,7 @@
                 <w:noProof/>
                 <w:webHidden/>
               </w:rPr>
-              <w:t>35</w:t>
+              <w:t>38</w:t>
             </w:r>
             <w:r>
               <w:rPr>
@@ -5090,13 +5162,13 @@
               <w:lang w:eastAsia="en-GB"/>
             </w:rPr>
           </w:pPr>
-          <w:hyperlink w:anchor="_Toc480872912" w:history="1">
+          <w:hyperlink w:anchor="_Toc481139522" w:history="1">
             <w:r>
               <w:rPr>
                 <w:rStyle w:val="Hyperlink"/>
                 <w:noProof/>
               </w:rPr>
-              <w:t>4.1.4</w:t>
+              <w:t>4.1.2</w:t>
             </w:r>
             <w:r>
               <w:rPr>
@@ -5113,7 +5185,7 @@
                 <w:rStyle w:val="Hyperlink"/>
                 <w:noProof/>
               </w:rPr>
-              <w:t>Settings Window Class</w:t>
+              <w:t>Login Window Class</w:t>
             </w:r>
             <w:r>
               <w:rPr>
@@ -5134,7 +5206,7 @@
                 <w:noProof/>
                 <w:webHidden/>
               </w:rPr>
-              <w:instrText xml:space="preserve"> PAGEREF _Toc480872912 \h </w:instrText>
+              <w:instrText xml:space="preserve"> PAGEREF _Toc481139522 \h </w:instrText>
             </w:r>
             <w:r>
               <w:rPr>
@@ -5154,7 +5226,7 @@
                 <w:noProof/>
                 <w:webHidden/>
               </w:rPr>
-              <w:t>39</w:t>
+              <w:t>38</w:t>
             </w:r>
             <w:r>
               <w:rPr>
@@ -5180,13 +5252,13 @@
               <w:lang w:eastAsia="en-GB"/>
             </w:rPr>
           </w:pPr>
-          <w:hyperlink w:anchor="_Toc480872913" w:history="1">
+          <w:hyperlink w:anchor="_Toc481139523" w:history="1">
             <w:r>
               <w:rPr>
                 <w:rStyle w:val="Hyperlink"/>
                 <w:noProof/>
               </w:rPr>
-              <w:t>4.1.5</w:t>
+              <w:t>4.1.3</w:t>
             </w:r>
             <w:r>
               <w:rPr>
@@ -5203,6 +5275,186 @@
                 <w:rStyle w:val="Hyperlink"/>
                 <w:noProof/>
               </w:rPr>
+              <w:t>Main Window Class</w:t>
+            </w:r>
+            <w:r>
+              <w:rPr>
+                <w:noProof/>
+                <w:webHidden/>
+              </w:rPr>
+              <w:tab/>
+            </w:r>
+            <w:r>
+              <w:rPr>
+                <w:noProof/>
+                <w:webHidden/>
+              </w:rPr>
+              <w:fldChar w:fldCharType="begin"/>
+            </w:r>
+            <w:r>
+              <w:rPr>
+                <w:noProof/>
+                <w:webHidden/>
+              </w:rPr>
+              <w:instrText xml:space="preserve"> PAGEREF _Toc481139523 \h </w:instrText>
+            </w:r>
+            <w:r>
+              <w:rPr>
+                <w:noProof/>
+                <w:webHidden/>
+              </w:rPr>
+            </w:r>
+            <w:r>
+              <w:rPr>
+                <w:noProof/>
+                <w:webHidden/>
+              </w:rPr>
+              <w:fldChar w:fldCharType="separate"/>
+            </w:r>
+            <w:r>
+              <w:rPr>
+                <w:noProof/>
+                <w:webHidden/>
+              </w:rPr>
+              <w:t>39</w:t>
+            </w:r>
+            <w:r>
+              <w:rPr>
+                <w:noProof/>
+                <w:webHidden/>
+              </w:rPr>
+              <w:fldChar w:fldCharType="end"/>
+            </w:r>
+          </w:hyperlink>
+        </w:p>
+        <w:p>
+          <w:pPr>
+            <w:pStyle w:val="TOC3"/>
+            <w:tabs>
+              <w:tab w:val="left" w:pos="1320"/>
+              <w:tab w:val="right" w:leader="dot" w:pos="8776"/>
+            </w:tabs>
+            <w:rPr>
+              <w:rFonts w:asciiTheme="minorHAnsi" w:eastAsiaTheme="minorEastAsia" w:hAnsiTheme="minorHAnsi" w:cstheme="minorBidi"/>
+              <w:noProof/>
+              <w:sz w:val="22"/>
+              <w:szCs w:val="22"/>
+              <w:lang w:eastAsia="en-GB"/>
+            </w:rPr>
+          </w:pPr>
+          <w:hyperlink w:anchor="_Toc481139524" w:history="1">
+            <w:r>
+              <w:rPr>
+                <w:rStyle w:val="Hyperlink"/>
+                <w:noProof/>
+              </w:rPr>
+              <w:t>4.1.4</w:t>
+            </w:r>
+            <w:r>
+              <w:rPr>
+                <w:rFonts w:asciiTheme="minorHAnsi" w:eastAsiaTheme="minorEastAsia" w:hAnsiTheme="minorHAnsi" w:cstheme="minorBidi"/>
+                <w:noProof/>
+                <w:sz w:val="22"/>
+                <w:szCs w:val="22"/>
+                <w:lang w:eastAsia="en-GB"/>
+              </w:rPr>
+              <w:tab/>
+            </w:r>
+            <w:r>
+              <w:rPr>
+                <w:rStyle w:val="Hyperlink"/>
+                <w:noProof/>
+              </w:rPr>
+              <w:t>Settings Window Class</w:t>
+            </w:r>
+            <w:r>
+              <w:rPr>
+                <w:noProof/>
+                <w:webHidden/>
+              </w:rPr>
+              <w:tab/>
+            </w:r>
+            <w:r>
+              <w:rPr>
+                <w:noProof/>
+                <w:webHidden/>
+              </w:rPr>
+              <w:fldChar w:fldCharType="begin"/>
+            </w:r>
+            <w:r>
+              <w:rPr>
+                <w:noProof/>
+                <w:webHidden/>
+              </w:rPr>
+              <w:instrText xml:space="preserve"> PAGEREF _Toc481139524 \h </w:instrText>
+            </w:r>
+            <w:r>
+              <w:rPr>
+                <w:noProof/>
+                <w:webHidden/>
+              </w:rPr>
+            </w:r>
+            <w:r>
+              <w:rPr>
+                <w:noProof/>
+                <w:webHidden/>
+              </w:rPr>
+              <w:fldChar w:fldCharType="separate"/>
+            </w:r>
+            <w:r>
+              <w:rPr>
+                <w:noProof/>
+                <w:webHidden/>
+              </w:rPr>
+              <w:t>43</w:t>
+            </w:r>
+            <w:r>
+              <w:rPr>
+                <w:noProof/>
+                <w:webHidden/>
+              </w:rPr>
+              <w:fldChar w:fldCharType="end"/>
+            </w:r>
+          </w:hyperlink>
+        </w:p>
+        <w:p>
+          <w:pPr>
+            <w:pStyle w:val="TOC3"/>
+            <w:tabs>
+              <w:tab w:val="left" w:pos="1320"/>
+              <w:tab w:val="right" w:leader="dot" w:pos="8776"/>
+            </w:tabs>
+            <w:rPr>
+              <w:rFonts w:asciiTheme="minorHAnsi" w:eastAsiaTheme="minorEastAsia" w:hAnsiTheme="minorHAnsi" w:cstheme="minorBidi"/>
+              <w:noProof/>
+              <w:sz w:val="22"/>
+              <w:szCs w:val="22"/>
+              <w:lang w:eastAsia="en-GB"/>
+            </w:rPr>
+          </w:pPr>
+          <w:hyperlink w:anchor="_Toc481139525" w:history="1">
+            <w:r>
+              <w:rPr>
+                <w:rStyle w:val="Hyperlink"/>
+                <w:noProof/>
+              </w:rPr>
+              <w:t>4.1.5</w:t>
+            </w:r>
+            <w:r>
+              <w:rPr>
+                <w:rFonts w:asciiTheme="minorHAnsi" w:eastAsiaTheme="minorEastAsia" w:hAnsiTheme="minorHAnsi" w:cstheme="minorBidi"/>
+                <w:noProof/>
+                <w:sz w:val="22"/>
+                <w:szCs w:val="22"/>
+                <w:lang w:eastAsia="en-GB"/>
+              </w:rPr>
+              <w:tab/>
+            </w:r>
+            <w:r>
+              <w:rPr>
+                <w:rStyle w:val="Hyperlink"/>
+                <w:noProof/>
+              </w:rPr>
               <w:t>Playlist Creation Dialog Window Class</w:t>
             </w:r>
             <w:r>
@@ -5224,7 +5476,7 @@
                 <w:noProof/>
                 <w:webHidden/>
               </w:rPr>
-              <w:instrText xml:space="preserve"> PAGEREF _Toc480872913 \h </w:instrText>
+              <w:instrText xml:space="preserve"> PAGEREF _Toc481139525 \h </w:instrText>
             </w:r>
             <w:r>
               <w:rPr>
@@ -5244,11 +5496,86 @@
                 <w:noProof/>
                 <w:webHidden/>
               </w:rPr>
-              <w:t>42</w:t>
-            </w:r>
-            <w:r>
-              <w:rPr>
-                <w:noProof/>
+              <w:t>46</w:t>
+            </w:r>
+            <w:r>
+              <w:rPr>
+                <w:noProof/>
+                <w:webHidden/>
+              </w:rPr>
+              <w:fldChar w:fldCharType="end"/>
+            </w:r>
+          </w:hyperlink>
+        </w:p>
+        <w:p>
+          <w:pPr>
+            <w:pStyle w:val="TOC2"/>
+            <w:rPr>
+              <w:rFonts w:asciiTheme="minorHAnsi" w:eastAsiaTheme="minorEastAsia" w:hAnsiTheme="minorHAnsi" w:cstheme="minorBidi"/>
+              <w:color w:val="auto"/>
+              <w:sz w:val="22"/>
+              <w:lang w:eastAsia="en-GB"/>
+            </w:rPr>
+          </w:pPr>
+          <w:hyperlink w:anchor="_Toc481139526" w:history="1">
+            <w:r>
+              <w:rPr>
+                <w:rStyle w:val="Hyperlink"/>
+              </w:rPr>
+              <w:t>4.2</w:t>
+            </w:r>
+            <w:r>
+              <w:rPr>
+                <w:rFonts w:asciiTheme="minorHAnsi" w:eastAsiaTheme="minorEastAsia" w:hAnsiTheme="minorHAnsi" w:cstheme="minorBidi"/>
+                <w:color w:val="auto"/>
+                <w:sz w:val="22"/>
+                <w:lang w:eastAsia="en-GB"/>
+              </w:rPr>
+              <w:tab/>
+            </w:r>
+            <w:r>
+              <w:rPr>
+                <w:rStyle w:val="Hyperlink"/>
+              </w:rPr>
+              <w:t>Final Testing</w:t>
+            </w:r>
+            <w:r>
+              <w:rPr>
+                <w:webHidden/>
+              </w:rPr>
+              <w:tab/>
+            </w:r>
+            <w:r>
+              <w:rPr>
+                <w:webHidden/>
+              </w:rPr>
+              <w:fldChar w:fldCharType="begin"/>
+            </w:r>
+            <w:r>
+              <w:rPr>
+                <w:webHidden/>
+              </w:rPr>
+              <w:instrText xml:space="preserve"> PAGEREF _Toc481139526 \h </w:instrText>
+            </w:r>
+            <w:r>
+              <w:rPr>
+                <w:webHidden/>
+              </w:rPr>
+            </w:r>
+            <w:r>
+              <w:rPr>
+                <w:webHidden/>
+              </w:rPr>
+              <w:fldChar w:fldCharType="separate"/>
+            </w:r>
+            <w:r>
+              <w:rPr>
+                <w:webHidden/>
+              </w:rPr>
+              <w:t>46</w:t>
+            </w:r>
+            <w:r>
+              <w:rPr>
                 <w:webHidden/>
               </w:rPr>
               <w:fldChar w:fldCharType="end"/>
@@ -5272,7 +5599,7 @@
       <w:pPr>
         <w:pStyle w:val="Heading1"/>
       </w:pPr>
-      <w:bookmarkStart w:id="1" w:name="_Toc480872859"/>
+      <w:bookmarkStart w:id="1" w:name="_Toc481139468"/>
       <w:r>
         <w:lastRenderedPageBreak/>
         <w:t>Analysis</w:t>
@@ -5284,7 +5611,7 @@
       <w:pPr>
         <w:pStyle w:val="Heading2"/>
       </w:pPr>
-      <w:bookmarkStart w:id="2" w:name="_Toc480872860"/>
+      <w:bookmarkStart w:id="2" w:name="_Toc481139469"/>
       <w:r>
         <w:t>Suitability for Solubility by computational Methods</w:t>
       </w:r>
@@ -5294,7 +5621,7 @@
       <w:pPr>
         <w:pStyle w:val="Heading3"/>
       </w:pPr>
-      <w:bookmarkStart w:id="3" w:name="_Toc480872861"/>
+      <w:bookmarkStart w:id="3" w:name="_Toc481139470"/>
       <w:r>
         <w:t>Description of Relevant Features of proble</w:t>
       </w:r>
@@ -5379,7 +5706,7 @@
       <w:pPr>
         <w:pStyle w:val="Heading3"/>
       </w:pPr>
-      <w:bookmarkStart w:id="4" w:name="_Toc480872862"/>
+      <w:bookmarkStart w:id="4" w:name="_Toc481139471"/>
       <w:commentRangeStart w:id="5"/>
       <w:r>
         <w:t>Why is</w:t>
@@ -5481,7 +5808,7 @@
       <w:pPr>
         <w:pStyle w:val="Heading2"/>
       </w:pPr>
-      <w:bookmarkStart w:id="6" w:name="_Toc480872863"/>
+      <w:bookmarkStart w:id="6" w:name="_Toc481139472"/>
       <w:r>
         <w:t>Stakeholder Management</w:t>
       </w:r>
@@ -5491,7 +5818,7 @@
       <w:pPr>
         <w:pStyle w:val="Heading3"/>
       </w:pPr>
-      <w:bookmarkStart w:id="7" w:name="_Toc480872864"/>
+      <w:bookmarkStart w:id="7" w:name="_Toc481139473"/>
       <w:commentRangeStart w:id="8"/>
       <w:r>
         <w:t>Who are the s</w:t>
@@ -5571,7 +5898,7 @@
       <w:pPr>
         <w:pStyle w:val="Heading3"/>
       </w:pPr>
-      <w:bookmarkStart w:id="9" w:name="_Toc480872865"/>
+      <w:bookmarkStart w:id="9" w:name="_Toc481139474"/>
       <w:r>
         <w:t>How will they make use of the proposed solution</w:t>
       </w:r>
@@ -6106,7 +6433,7 @@
       <w:pPr>
         <w:pStyle w:val="Heading3"/>
       </w:pPr>
-      <w:bookmarkStart w:id="10" w:name="_Toc480872866"/>
+      <w:bookmarkStart w:id="10" w:name="_Toc481139475"/>
       <w:commentRangeStart w:id="11"/>
       <w:r>
         <w:t>Why will the approach taken be suitable for stakeholder needs</w:t>
@@ -6159,7 +6486,7 @@
       <w:pPr>
         <w:pStyle w:val="Heading3"/>
       </w:pPr>
-      <w:bookmarkStart w:id="12" w:name="_Toc480872867"/>
+      <w:bookmarkStart w:id="12" w:name="_Toc481139476"/>
       <w:r>
         <w:t>Research into Alternative Solutions</w:t>
       </w:r>
@@ -6991,7 +7318,7 @@
       <w:pPr>
         <w:pStyle w:val="Heading3"/>
       </w:pPr>
-      <w:bookmarkStart w:id="13" w:name="_Toc480872868"/>
+      <w:bookmarkStart w:id="13" w:name="_Toc481139477"/>
       <w:commentRangeStart w:id="14"/>
       <w:r>
         <w:t>Minimum Essential features required</w:t>
@@ -8090,7 +8417,7 @@
       <w:pPr>
         <w:pStyle w:val="Heading3"/>
       </w:pPr>
-      <w:bookmarkStart w:id="15" w:name="_Toc480872869"/>
+      <w:bookmarkStart w:id="15" w:name="_Toc481139478"/>
       <w:r>
         <w:t>Limitation of Minimum Features</w:t>
       </w:r>
@@ -8164,7 +8491,7 @@
       <w:pPr>
         <w:pStyle w:val="Heading3"/>
       </w:pPr>
-      <w:bookmarkStart w:id="16" w:name="_Toc480872870"/>
+      <w:bookmarkStart w:id="16" w:name="_Toc481139479"/>
       <w:r>
         <w:t>Identification of propose</w:t>
       </w:r>
@@ -8192,7 +8519,7 @@
       <w:pPr>
         <w:pStyle w:val="Heading3"/>
       </w:pPr>
-      <w:bookmarkStart w:id="17" w:name="_Toc480872871"/>
+      <w:bookmarkStart w:id="17" w:name="_Toc481139480"/>
       <w:commentRangeStart w:id="18"/>
       <w:r>
         <w:lastRenderedPageBreak/>
@@ -8237,7 +8564,7 @@
       <w:pPr>
         <w:pStyle w:val="Heading1"/>
       </w:pPr>
-      <w:bookmarkStart w:id="19" w:name="_Toc480872872"/>
+      <w:bookmarkStart w:id="19" w:name="_Toc481139481"/>
       <w:r>
         <w:lastRenderedPageBreak/>
         <w:t>Design</w:t>
@@ -8248,7 +8575,7 @@
       <w:pPr>
         <w:pStyle w:val="Heading2"/>
       </w:pPr>
-      <w:bookmarkStart w:id="20" w:name="_Toc480872873"/>
+      <w:bookmarkStart w:id="20" w:name="_Toc481139482"/>
       <w:r>
         <w:t>Breakdown of Problem</w:t>
       </w:r>
@@ -8258,7 +8585,7 @@
       <w:pPr>
         <w:pStyle w:val="Heading3"/>
       </w:pPr>
-      <w:bookmarkStart w:id="21" w:name="_Toc480872874"/>
+      <w:bookmarkStart w:id="21" w:name="_Toc481139483"/>
       <w:r>
         <w:t>Problem Elements</w:t>
       </w:r>
@@ -8398,7 +8725,7 @@
       <w:pPr>
         <w:pStyle w:val="Heading3"/>
       </w:pPr>
-      <w:bookmarkStart w:id="22" w:name="_Toc480872875"/>
+      <w:bookmarkStart w:id="22" w:name="_Toc481139484"/>
       <w:r>
         <w:t>Justifying the process</w:t>
       </w:r>
@@ -8410,7 +8737,7 @@
       <w:pPr>
         <w:pStyle w:val="Heading2"/>
       </w:pPr>
-      <w:bookmarkStart w:id="23" w:name="_Toc480872876"/>
+      <w:bookmarkStart w:id="23" w:name="_Toc481139485"/>
       <w:r>
         <w:t>Detailed Structure of Solution to be developed</w:t>
       </w:r>
@@ -8420,7 +8747,7 @@
       <w:pPr>
         <w:pStyle w:val="Heading3"/>
       </w:pPr>
-      <w:bookmarkStart w:id="24" w:name="_Toc480872877"/>
+      <w:bookmarkStart w:id="24" w:name="_Toc481139486"/>
       <w:r>
         <w:t>User Interface Design</w:t>
       </w:r>
@@ -14243,7 +14570,7 @@
       <w:pPr>
         <w:pStyle w:val="Heading3"/>
       </w:pPr>
-      <w:bookmarkStart w:id="25" w:name="_Toc480872878"/>
+      <w:bookmarkStart w:id="25" w:name="_Toc481139487"/>
       <w:r>
         <w:lastRenderedPageBreak/>
         <w:t>Database Design</w:t>
@@ -14412,7 +14739,7 @@
       <w:pPr>
         <w:pStyle w:val="Heading3"/>
       </w:pPr>
-      <w:bookmarkStart w:id="27" w:name="_Toc480872879"/>
+      <w:bookmarkStart w:id="27" w:name="_Toc481139488"/>
       <w:r>
         <w:lastRenderedPageBreak/>
         <w:t>Test Data to be used</w:t>
@@ -14443,7 +14770,7 @@
       <w:pPr>
         <w:pStyle w:val="Heading3"/>
       </w:pPr>
-      <w:bookmarkStart w:id="28" w:name="_Toc480872880"/>
+      <w:bookmarkStart w:id="28" w:name="_Toc481139489"/>
       <w:r>
         <w:t>Algorithms required in solution</w:t>
       </w:r>
@@ -14476,7 +14803,7 @@
       <w:pPr>
         <w:pStyle w:val="Heading2"/>
       </w:pPr>
-      <w:bookmarkStart w:id="29" w:name="_Toc480872881"/>
+      <w:bookmarkStart w:id="29" w:name="_Toc481139490"/>
       <w:r>
         <w:t>Key Features of solution and their justification</w:t>
       </w:r>
@@ -14486,7 +14813,7 @@
       <w:pPr>
         <w:pStyle w:val="Heading3"/>
       </w:pPr>
-      <w:bookmarkStart w:id="30" w:name="_Toc480872882"/>
+      <w:bookmarkStart w:id="30" w:name="_Toc481139491"/>
       <w:r>
         <w:t>Structure of solution</w:t>
       </w:r>
@@ -14506,7 +14833,7 @@
       <w:pPr>
         <w:pStyle w:val="Heading3"/>
       </w:pPr>
-      <w:bookmarkStart w:id="31" w:name="_Toc480872883"/>
+      <w:bookmarkStart w:id="31" w:name="_Toc481139492"/>
       <w:r>
         <w:t>Features of solution</w:t>
       </w:r>
@@ -14526,7 +14853,7 @@
       <w:pPr>
         <w:pStyle w:val="Heading1"/>
       </w:pPr>
-      <w:bookmarkStart w:id="32" w:name="_Toc480872884"/>
+      <w:bookmarkStart w:id="32" w:name="_Toc481139493"/>
       <w:r>
         <w:lastRenderedPageBreak/>
         <w:t>System Development</w:t>
@@ -14537,7 +14864,7 @@
       <w:pPr>
         <w:pStyle w:val="Heading2"/>
       </w:pPr>
-      <w:bookmarkStart w:id="33" w:name="_Toc480872885"/>
+      <w:bookmarkStart w:id="33" w:name="_Toc481139494"/>
       <w:r>
         <w:t>Database Initialisation</w:t>
       </w:r>
@@ -14547,7 +14874,7 @@
       <w:pPr>
         <w:pStyle w:val="Heading3"/>
       </w:pPr>
-      <w:bookmarkStart w:id="34" w:name="_Toc480872886"/>
+      <w:bookmarkStart w:id="34" w:name="_Toc481139495"/>
       <w:r>
         <w:t>Problem Decomposition</w:t>
       </w:r>
@@ -14581,7 +14908,7 @@
       <w:pPr>
         <w:pStyle w:val="Heading3"/>
       </w:pPr>
-      <w:bookmarkStart w:id="35" w:name="_Toc480872887"/>
+      <w:bookmarkStart w:id="35" w:name="_Toc481139496"/>
       <w:r>
         <w:t>Creating the Tables</w:t>
       </w:r>
@@ -16700,7 +17027,7 @@
       <w:pPr>
         <w:pStyle w:val="Heading3"/>
       </w:pPr>
-      <w:bookmarkStart w:id="36" w:name="_Toc480872888"/>
+      <w:bookmarkStart w:id="36" w:name="_Toc481139497"/>
       <w:r>
         <w:lastRenderedPageBreak/>
         <w:t>Creating Relationships</w:t>
@@ -17320,7 +17647,7 @@
       <w:pPr>
         <w:pStyle w:val="Heading3"/>
       </w:pPr>
-      <w:bookmarkStart w:id="37" w:name="_Toc480872889"/>
+      <w:bookmarkStart w:id="37" w:name="_Toc481139498"/>
       <w:r>
         <w:t>Loading the Test Data</w:t>
       </w:r>
@@ -17373,7 +17700,7 @@
       <w:pPr>
         <w:pStyle w:val="Heading3"/>
       </w:pPr>
-      <w:bookmarkStart w:id="38" w:name="_Toc480872890"/>
+      <w:bookmarkStart w:id="38" w:name="_Toc481139499"/>
       <w:r>
         <w:t>Final View</w:t>
       </w:r>
@@ -17451,7 +17778,7 @@
       <w:pPr>
         <w:pStyle w:val="Heading2"/>
       </w:pPr>
-      <w:bookmarkStart w:id="39" w:name="_Toc480872891"/>
+      <w:bookmarkStart w:id="39" w:name="_Toc481139500"/>
       <w:r>
         <w:t>Class-less code</w:t>
       </w:r>
@@ -17473,7 +17800,7 @@
       <w:pPr>
         <w:pStyle w:val="Heading3"/>
       </w:pPr>
-      <w:bookmarkStart w:id="40" w:name="_Toc480872892"/>
+      <w:bookmarkStart w:id="40" w:name="_Toc481139501"/>
       <w:r>
         <w:t>Imported Libraries</w:t>
       </w:r>
@@ -17539,7 +17866,7 @@
       <w:pPr>
         <w:pStyle w:val="Heading3"/>
       </w:pPr>
-      <w:bookmarkStart w:id="41" w:name="_Toc480872893"/>
+      <w:bookmarkStart w:id="41" w:name="_Toc481139502"/>
       <w:r>
         <w:t>Linking the Database with the code</w:t>
       </w:r>
@@ -17618,7 +17945,7 @@
       <w:pPr>
         <w:pStyle w:val="Heading3"/>
       </w:pPr>
-      <w:bookmarkStart w:id="42" w:name="_Toc480872894"/>
+      <w:bookmarkStart w:id="42" w:name="_Toc481139503"/>
       <w:r>
         <w:t>Connecting the User Interface Files</w:t>
       </w:r>
@@ -17691,7 +18018,7 @@
       <w:pPr>
         <w:pStyle w:val="Heading2"/>
       </w:pPr>
-      <w:bookmarkStart w:id="43" w:name="_Toc480872895"/>
+      <w:bookmarkStart w:id="43" w:name="_Toc481139504"/>
       <w:r>
         <w:t>Login Scree</w:t>
       </w:r>
@@ -17704,7 +18031,7 @@
       <w:pPr>
         <w:pStyle w:val="Heading3"/>
       </w:pPr>
-      <w:bookmarkStart w:id="44" w:name="_Toc480872896"/>
+      <w:bookmarkStart w:id="44" w:name="_Toc481139505"/>
       <w:r>
         <w:t>Class Definition</w:t>
       </w:r>
@@ -17753,7 +18080,7 @@
       <w:pPr>
         <w:pStyle w:val="Heading3"/>
       </w:pPr>
-      <w:bookmarkStart w:id="45" w:name="_Toc480872897"/>
+      <w:bookmarkStart w:id="45" w:name="_Toc481139506"/>
       <w:r>
         <w:t>1</w:t>
       </w:r>
@@ -18138,7 +18465,7 @@
       <w:pPr>
         <w:pStyle w:val="Heading3"/>
       </w:pPr>
-      <w:bookmarkStart w:id="46" w:name="_Toc480872898"/>
+      <w:bookmarkStart w:id="46" w:name="_Toc481139507"/>
       <w:r>
         <w:t>Testing for Iteration 01</w:t>
       </w:r>
@@ -19017,7 +19344,7 @@
       <w:pPr>
         <w:pStyle w:val="Heading3"/>
       </w:pPr>
-      <w:bookmarkStart w:id="47" w:name="_Toc480872899"/>
+      <w:bookmarkStart w:id="47" w:name="_Toc481139508"/>
       <w:r>
         <w:t>2</w:t>
       </w:r>
@@ -19295,7 +19622,7 @@
       <w:pPr>
         <w:pStyle w:val="Heading3"/>
       </w:pPr>
-      <w:bookmarkStart w:id="48" w:name="_Toc480872900"/>
+      <w:bookmarkStart w:id="48" w:name="_Toc481139509"/>
       <w:r>
         <w:t>Testing for Iteration 02</w:t>
       </w:r>
@@ -19490,18 +19817,24 @@
       <w:pPr>
         <w:pStyle w:val="Heading2"/>
       </w:pPr>
-      <w:bookmarkStart w:id="49" w:name="_Toc480872901"/>
-      <w:r>
-        <w:t>Create Account Screen</w:t>
+      <w:bookmarkStart w:id="49" w:name="_Toc481139510"/>
+      <w:r>
+        <w:t>Create Account</w:t>
+      </w:r>
+      <w:bookmarkEnd w:id="49"/>
+      <w:r>
+        <w:t xml:space="preserve"> Window Class</w:t>
       </w:r>
     </w:p>
     <w:p>
       <w:pPr>
         <w:pStyle w:val="Heading3"/>
       </w:pPr>
+      <w:bookmarkStart w:id="50" w:name="_Toc481139511"/>
       <w:r>
         <w:t>Project Decomposition</w:t>
       </w:r>
+      <w:bookmarkEnd w:id="50"/>
     </w:p>
     <w:p>
       <w:pPr>
@@ -19518,82 +19851,140 @@
         <w:rPr>
           <w:u w:val="none"/>
         </w:rPr>
-        <w:t>For this section of the code, the program will allow the user to input the username and password that they require for their program.</w:t>
-      </w:r>
+        <w:t xml:space="preserve">For this section of the code, the program will </w:t>
+      </w:r>
+      <w:r>
+        <w:rPr>
+          <w:u w:val="none"/>
+        </w:rPr>
+        <w:t>need to allow</w:t>
+      </w:r>
+      <w:r>
+        <w:rPr>
+          <w:u w:val="none"/>
+        </w:rPr>
+        <w:t xml:space="preserve"> the user to input the username and password that they require for their program.</w:t>
+      </w:r>
+      <w:bookmarkStart w:id="51" w:name="_GoBack"/>
+      <w:bookmarkEnd w:id="51"/>
     </w:p>
     <w:p/>
     <w:p>
       <w:pPr>
         <w:pStyle w:val="Heading3"/>
       </w:pPr>
-      <w:r>
+      <w:bookmarkStart w:id="52" w:name="_Toc481139512"/>
+      <w:r>
+        <w:lastRenderedPageBreak/>
         <w:t>Final Code</w:t>
       </w:r>
+      <w:bookmarkEnd w:id="52"/>
     </w:p>
     <w:p>
       <w:pPr>
         <w:pStyle w:val="Heading2"/>
       </w:pPr>
-      <w:bookmarkStart w:id="50" w:name="_Toc480872902"/>
-      <w:bookmarkStart w:id="51" w:name="_GoBack"/>
-      <w:bookmarkEnd w:id="49"/>
-      <w:bookmarkEnd w:id="51"/>
+      <w:bookmarkStart w:id="53" w:name="_Toc481139513"/>
+      <w:bookmarkEnd w:id="53"/>
+      <w:r>
+        <w:t>Main Window Class</w:t>
+      </w:r>
     </w:p>
     <w:p>
       <w:pPr>
         <w:pStyle w:val="Heading3"/>
       </w:pPr>
       <w:r>
-        <w:t>Problem Decomposition</w:t>
-      </w:r>
-      <w:bookmarkEnd w:id="50"/>
-    </w:p>
-    <w:p>
-      <w:r>
-        <w:t>To meet all of the</w:t>
-      </w:r>
-      <w:r>
-        <w:t xml:space="preserve"> project’s objectives, the solution is requi</w:t>
-      </w:r>
-      <w:r>
-        <w:t xml:space="preserve">red to accept a directory as an input for the user. The </w:t>
+        <w:t>Project Decomposition</w:t>
+      </w:r>
+    </w:p>
+    <w:p>
+      <w:pPr>
+        <w:pStyle w:val="Heading3"/>
+      </w:pPr>
+      <w:r>
+        <w:t>Final Code</w:t>
       </w:r>
     </w:p>
     <w:p>
       <w:pPr>
         <w:pStyle w:val="Heading2"/>
       </w:pPr>
-      <w:bookmarkStart w:id="52" w:name="_Toc480872903"/>
-      <w:r>
-        <w:t>Songs Table Code</w:t>
-      </w:r>
-      <w:bookmarkEnd w:id="52"/>
+      <w:r>
+        <w:t>Settings Window Class</w:t>
+      </w:r>
+    </w:p>
+    <w:p>
+      <w:pPr>
+        <w:pStyle w:val="Heading3"/>
+      </w:pPr>
+      <w:r>
+        <w:t>Project Decomposition</w:t>
+      </w:r>
+    </w:p>
+    <w:p>
+      <w:pPr>
+        <w:pStyle w:val="Heading3"/>
+      </w:pPr>
+      <w:r>
+        <w:t>Final Code</w:t>
+      </w:r>
+      <w:bookmarkStart w:id="54" w:name="_Toc481139515"/>
+      <w:bookmarkStart w:id="55" w:name="_Toc481139516"/>
+      <w:bookmarkEnd w:id="54"/>
+      <w:bookmarkEnd w:id="55"/>
     </w:p>
     <w:p>
       <w:pPr>
         <w:pStyle w:val="Heading2"/>
       </w:pPr>
-      <w:bookmarkStart w:id="53" w:name="_Toc480872904"/>
-      <w:r>
-        <w:t>Song Playback Code</w:t>
-      </w:r>
-      <w:bookmarkEnd w:id="53"/>
+      <w:bookmarkStart w:id="56" w:name="_Toc481139517"/>
+      <w:bookmarkEnd w:id="56"/>
+      <w:r>
+        <w:t>Playlist Manager Window Class</w:t>
+      </w:r>
+    </w:p>
+    <w:p>
+      <w:pPr>
+        <w:pStyle w:val="Heading3"/>
+      </w:pPr>
+      <w:r>
+        <w:t>Project Decomposition</w:t>
+      </w:r>
+    </w:p>
+    <w:p>
+      <w:pPr>
+        <w:pStyle w:val="Heading3"/>
+      </w:pPr>
+      <w:r>
+        <w:t>Final Code</w:t>
+      </w:r>
     </w:p>
     <w:p>
       <w:pPr>
         <w:pStyle w:val="Heading2"/>
       </w:pPr>
-      <w:bookmarkStart w:id="54" w:name="_Toc480872905"/>
-      <w:bookmarkEnd w:id="54"/>
-    </w:p>
-    <w:p/>
-    <w:p/>
+      <w:r>
+        <w:t>Playlist Name Dialog Box Class</w:t>
+      </w:r>
+    </w:p>
     <w:p>
       <w:pPr>
         <w:pStyle w:val="Heading3"/>
       </w:pPr>
-      <w:bookmarkStart w:id="55" w:name="_Toc480872906"/>
-      <w:bookmarkEnd w:id="55"/>
+      <w:r>
+        <w:t>Project Decomposition</w:t>
+      </w:r>
+    </w:p>
+    <w:p>
+      <w:pPr>
+        <w:pStyle w:val="Heading3"/>
+      </w:pPr>
+      <w:r>
+        <w:t>Final Code</w:t>
+      </w:r>
+      <w:bookmarkStart w:id="57" w:name="_Toc481139518"/>
+      <w:bookmarkEnd w:id="57"/>
     </w:p>
     <w:p/>
     <w:p/>
@@ -19607,32 +19998,32 @@
       <w:pPr>
         <w:pStyle w:val="Heading1"/>
       </w:pPr>
-      <w:bookmarkStart w:id="56" w:name="_Toc480872907"/>
+      <w:bookmarkStart w:id="58" w:name="_Toc481139519"/>
       <w:r>
         <w:lastRenderedPageBreak/>
         <w:t>Evaluation</w:t>
       </w:r>
-      <w:bookmarkEnd w:id="56"/>
+      <w:bookmarkEnd w:id="58"/>
     </w:p>
     <w:p>
       <w:pPr>
         <w:pStyle w:val="Heading2"/>
       </w:pPr>
-      <w:bookmarkStart w:id="57" w:name="_Toc480872908"/>
+      <w:bookmarkStart w:id="59" w:name="_Toc481139520"/>
       <w:r>
         <w:t>Final Code</w:t>
       </w:r>
-      <w:bookmarkEnd w:id="57"/>
+      <w:bookmarkEnd w:id="59"/>
     </w:p>
     <w:p>
       <w:pPr>
         <w:pStyle w:val="Heading3"/>
       </w:pPr>
-      <w:bookmarkStart w:id="58" w:name="_Toc480872909"/>
+      <w:bookmarkStart w:id="60" w:name="_Toc481139521"/>
       <w:r>
         <w:t>Beginning of Code</w:t>
       </w:r>
-      <w:bookmarkEnd w:id="58"/>
+      <w:bookmarkEnd w:id="60"/>
     </w:p>
     <w:p>
       <w:r>
@@ -19681,11 +20072,11 @@
       <w:pPr>
         <w:pStyle w:val="Heading3"/>
       </w:pPr>
-      <w:bookmarkStart w:id="59" w:name="_Toc480872910"/>
+      <w:bookmarkStart w:id="61" w:name="_Toc481139522"/>
       <w:r>
         <w:t>Login Window Class</w:t>
       </w:r>
-      <w:bookmarkEnd w:id="59"/>
+      <w:bookmarkEnd w:id="61"/>
     </w:p>
     <w:p/>
     <w:p>
@@ -19802,11 +20193,11 @@
       <w:pPr>
         <w:pStyle w:val="Heading3"/>
       </w:pPr>
-      <w:bookmarkStart w:id="60" w:name="_Toc480872911"/>
+      <w:bookmarkStart w:id="62" w:name="_Toc481139523"/>
       <w:r>
         <w:t>Main Window Class</w:t>
       </w:r>
-      <w:bookmarkEnd w:id="60"/>
+      <w:bookmarkEnd w:id="62"/>
     </w:p>
     <w:p>
       <w:r>
@@ -20126,12 +20517,12 @@
       <w:pPr>
         <w:pStyle w:val="Heading3"/>
       </w:pPr>
-      <w:bookmarkStart w:id="61" w:name="_Toc480872912"/>
+      <w:bookmarkStart w:id="63" w:name="_Toc481139524"/>
       <w:r>
         <w:lastRenderedPageBreak/>
         <w:t>Settings Window Class</w:t>
       </w:r>
-      <w:bookmarkEnd w:id="61"/>
+      <w:bookmarkEnd w:id="63"/>
     </w:p>
     <w:p>
       <w:r>
@@ -20501,12 +20892,12 @@
       <w:pPr>
         <w:pStyle w:val="Heading3"/>
       </w:pPr>
-      <w:bookmarkStart w:id="62" w:name="_Toc480872913"/>
+      <w:bookmarkStart w:id="64" w:name="_Toc481139525"/>
       <w:r>
         <w:lastRenderedPageBreak/>
         <w:t>Playlist Creation Dialog Window Class</w:t>
       </w:r>
-      <w:bookmarkEnd w:id="62"/>
+      <w:bookmarkEnd w:id="64"/>
     </w:p>
     <w:p>
       <w:r>
@@ -20563,13 +20954,18 @@
       <w:pPr>
         <w:pStyle w:val="Heading2"/>
       </w:pPr>
+      <w:bookmarkStart w:id="65" w:name="_Toc481139526"/>
       <w:r>
         <w:t>Final Testing</w:t>
       </w:r>
+      <w:bookmarkEnd w:id="65"/>
     </w:p>
     <w:p>
       <w:r>
         <w:t xml:space="preserve">In this section, I will test each of the </w:t>
+      </w:r>
+      <w:r>
+        <w:t>objectives</w:t>
       </w:r>
     </w:p>
     <w:sectPr>
@@ -20883,7 +21279,7 @@
         <w:rStyle w:val="PageNumber"/>
         <w:noProof/>
       </w:rPr>
-      <w:t>35</w:t>
+      <w:t>37</w:t>
     </w:r>
     <w:r>
       <w:rPr>
@@ -21050,7 +21446,7 @@
         <v:path o:extrusionok="f" gradientshapeok="t" o:connecttype="rect"/>
         <o:lock v:ext="edit" aspectratio="t"/>
       </v:shapetype>
-      <v:shape id="_x0000_i1026" type="#_x0000_t75" style="width:15pt;height:15pt" o:bullet="t">
+      <v:shape id="_x0000_i1029" type="#_x0000_t75" style="width:15pt;height:15pt" o:bullet="t">
         <v:imagedata r:id="rId1" o:title="MC900065689[1]"/>
       </v:shape>
     </w:pict>
@@ -23992,7 +24388,7 @@
 </file>
 
 <file path=customXml/itemProps1.xml><?xml version="1.0" encoding="utf-8"?>
-<ds:datastoreItem xmlns:ds="http://schemas.openxmlformats.org/officeDocument/2006/customXml" ds:itemID="{FEEF723C-A2FD-4513-BF97-EAB790060A1A}">
+<ds:datastoreItem xmlns:ds="http://schemas.openxmlformats.org/officeDocument/2006/customXml" ds:itemID="{DB76DC10-87FC-4014-8661-C95F6C496678}">
   <ds:schemaRefs>
     <ds:schemaRef ds:uri="http://schemas.openxmlformats.org/officeDocument/2006/bibliography"/>
   </ds:schemaRefs>

</xml_diff>